<commit_message>
Cambios para revision 4
</commit_message>
<xml_diff>
--- a/practicas.docx
+++ b/practicas.docx
@@ -15174,10 +15174,7 @@
               <w:t>Instalación de GIT</w:t>
             </w:r>
             <w:r>
-              <w:t xml:space="preserve"> y c</w:t>
-            </w:r>
-            <w:r>
-              <w:t>lonar repositorio</w:t>
+              <w:t xml:space="preserve"> y clonar repositorio</w:t>
             </w:r>
           </w:p>
         </w:tc>
@@ -18989,15 +18986,2753 @@
     </w:tbl>
     <w:p>
       <w:pPr>
-        <w:rPr>
-          <w:color w:val="575757"/>
+        <w:spacing w:line="225" w:lineRule="auto"/>
+        <w:rPr>
+          <w:rFonts w:ascii="Courier New" w:hAnsi="Courier New"/>
+          <w:sz w:val="20"/>
         </w:rPr>
       </w:pPr>
     </w:p>
     <w:p>
       <w:pPr>
-        <w:rPr>
-          <w:color w:val="575757"/>
+        <w:spacing w:line="225" w:lineRule="auto"/>
+        <w:rPr>
+          <w:rFonts w:ascii="Courier New" w:hAnsi="Courier New"/>
+          <w:sz w:val="20"/>
+        </w:rPr>
+      </w:pPr>
+    </w:p>
+    <w:tbl>
+      <w:tblPr>
+        <w:tblW w:w="11564" w:type="dxa"/>
+        <w:tblInd w:w="-1532" w:type="dxa"/>
+        <w:tblCellMar>
+          <w:left w:w="70" w:type="dxa"/>
+          <w:right w:w="70" w:type="dxa"/>
+        </w:tblCellMar>
+        <w:tblLook w:val="04A0" w:firstRow="1" w:lastRow="0" w:firstColumn="1" w:lastColumn="0" w:noHBand="0" w:noVBand="1"/>
+      </w:tblPr>
+      <w:tblGrid>
+        <w:gridCol w:w="3487"/>
+        <w:gridCol w:w="914"/>
+        <w:gridCol w:w="1062"/>
+        <w:gridCol w:w="1433"/>
+        <w:gridCol w:w="987"/>
+        <w:gridCol w:w="1137"/>
+        <w:gridCol w:w="1101"/>
+        <w:gridCol w:w="1443"/>
+      </w:tblGrid>
+      <w:tr>
+        <w:trPr>
+          <w:trHeight w:val="548"/>
+        </w:trPr>
+        <w:tc>
+          <w:tcPr>
+            <w:tcW w:w="11564" w:type="dxa"/>
+            <w:gridSpan w:val="8"/>
+            <w:tcBorders>
+              <w:top w:val="single" w:sz="4" w:space="0" w:color="auto"/>
+              <w:left w:val="single" w:sz="4" w:space="0" w:color="auto"/>
+              <w:bottom w:val="single" w:sz="4" w:space="0" w:color="auto"/>
+              <w:right w:val="single" w:sz="4" w:space="0" w:color="000000"/>
+            </w:tcBorders>
+            <w:shd w:val="clear" w:color="000000" w:fill="FFC000"/>
+            <w:noWrap/>
+            <w:vAlign w:val="bottom"/>
+            <w:hideMark/>
+          </w:tcPr>
+          <w:p>
+            <w:pPr>
+              <w:spacing w:after="0" w:line="240" w:lineRule="auto"/>
+              <w:jc w:val="center"/>
+              <w:rPr>
+                <w:rFonts w:ascii="Times New Roman" w:eastAsia="Times New Roman" w:hAnsi="Times New Roman" w:cs="Times New Roman"/>
+                <w:b/>
+                <w:bCs/>
+                <w:color w:val="000000"/>
+                <w:sz w:val="40"/>
+                <w:szCs w:val="40"/>
+                <w:lang w:eastAsia="es-GT"/>
+              </w:rPr>
+            </w:pPr>
+            <w:r>
+              <w:rPr>
+                <w:rFonts w:ascii="Times New Roman" w:eastAsia="Times New Roman" w:hAnsi="Times New Roman" w:cs="Times New Roman"/>
+                <w:b/>
+                <w:bCs/>
+                <w:color w:val="000000"/>
+                <w:sz w:val="40"/>
+                <w:szCs w:val="40"/>
+                <w:lang w:eastAsia="es-GT"/>
+              </w:rPr>
+              <w:t>Semana 4 (22 al 28 de agosto)</w:t>
+            </w:r>
+          </w:p>
+        </w:tc>
+      </w:tr>
+      <w:tr>
+        <w:trPr>
+          <w:trHeight w:val="338"/>
+        </w:trPr>
+        <w:tc>
+          <w:tcPr>
+            <w:tcW w:w="3487" w:type="dxa"/>
+            <w:tcBorders>
+              <w:top w:val="nil"/>
+              <w:left w:val="single" w:sz="4" w:space="0" w:color="auto"/>
+              <w:bottom w:val="single" w:sz="4" w:space="0" w:color="auto"/>
+              <w:right w:val="single" w:sz="4" w:space="0" w:color="auto"/>
+            </w:tcBorders>
+            <w:shd w:val="clear" w:color="000000" w:fill="FFD966"/>
+            <w:noWrap/>
+            <w:vAlign w:val="bottom"/>
+            <w:hideMark/>
+          </w:tcPr>
+          <w:p>
+            <w:pPr>
+              <w:spacing w:after="0" w:line="240" w:lineRule="auto"/>
+              <w:jc w:val="center"/>
+              <w:rPr>
+                <w:rFonts w:ascii="Times New Roman" w:eastAsia="Times New Roman" w:hAnsi="Times New Roman" w:cs="Times New Roman"/>
+                <w:b/>
+                <w:bCs/>
+                <w:sz w:val="24"/>
+                <w:szCs w:val="24"/>
+                <w:lang w:eastAsia="es-GT"/>
+              </w:rPr>
+            </w:pPr>
+            <w:r>
+              <w:rPr>
+                <w:rFonts w:ascii="Times New Roman" w:eastAsia="Times New Roman" w:hAnsi="Times New Roman" w:cs="Times New Roman"/>
+                <w:b/>
+                <w:bCs/>
+                <w:sz w:val="24"/>
+                <w:szCs w:val="24"/>
+                <w:lang w:eastAsia="es-GT"/>
+              </w:rPr>
+              <w:t>Actividades</w:t>
+            </w:r>
+          </w:p>
+        </w:tc>
+        <w:tc>
+          <w:tcPr>
+            <w:tcW w:w="914" w:type="dxa"/>
+            <w:tcBorders>
+              <w:top w:val="nil"/>
+              <w:left w:val="nil"/>
+              <w:bottom w:val="single" w:sz="4" w:space="0" w:color="auto"/>
+              <w:right w:val="single" w:sz="4" w:space="0" w:color="auto"/>
+            </w:tcBorders>
+            <w:shd w:val="clear" w:color="000000" w:fill="FFD966"/>
+            <w:noWrap/>
+            <w:vAlign w:val="bottom"/>
+            <w:hideMark/>
+          </w:tcPr>
+          <w:p>
+            <w:pPr>
+              <w:spacing w:after="0" w:line="240" w:lineRule="auto"/>
+              <w:jc w:val="center"/>
+              <w:rPr>
+                <w:rFonts w:ascii="Times New Roman" w:eastAsia="Times New Roman" w:hAnsi="Times New Roman" w:cs="Times New Roman"/>
+                <w:b/>
+                <w:bCs/>
+                <w:sz w:val="24"/>
+                <w:szCs w:val="24"/>
+                <w:lang w:eastAsia="es-GT"/>
+              </w:rPr>
+            </w:pPr>
+            <w:r>
+              <w:rPr>
+                <w:rFonts w:ascii="Times New Roman" w:eastAsia="Times New Roman" w:hAnsi="Times New Roman" w:cs="Times New Roman"/>
+                <w:b/>
+                <w:bCs/>
+                <w:sz w:val="24"/>
+                <w:szCs w:val="24"/>
+                <w:lang w:eastAsia="es-GT"/>
+              </w:rPr>
+              <w:t>Lunes</w:t>
+            </w:r>
+          </w:p>
+        </w:tc>
+        <w:tc>
+          <w:tcPr>
+            <w:tcW w:w="1062" w:type="dxa"/>
+            <w:tcBorders>
+              <w:top w:val="nil"/>
+              <w:left w:val="nil"/>
+              <w:bottom w:val="single" w:sz="4" w:space="0" w:color="auto"/>
+              <w:right w:val="single" w:sz="4" w:space="0" w:color="auto"/>
+            </w:tcBorders>
+            <w:shd w:val="clear" w:color="000000" w:fill="FFD966"/>
+            <w:noWrap/>
+            <w:vAlign w:val="bottom"/>
+            <w:hideMark/>
+          </w:tcPr>
+          <w:p>
+            <w:pPr>
+              <w:spacing w:after="0" w:line="240" w:lineRule="auto"/>
+              <w:jc w:val="center"/>
+              <w:rPr>
+                <w:rFonts w:ascii="Times New Roman" w:eastAsia="Times New Roman" w:hAnsi="Times New Roman" w:cs="Times New Roman"/>
+                <w:b/>
+                <w:bCs/>
+                <w:sz w:val="24"/>
+                <w:szCs w:val="24"/>
+                <w:lang w:eastAsia="es-GT"/>
+              </w:rPr>
+            </w:pPr>
+            <w:r>
+              <w:rPr>
+                <w:rFonts w:ascii="Times New Roman" w:eastAsia="Times New Roman" w:hAnsi="Times New Roman" w:cs="Times New Roman"/>
+                <w:b/>
+                <w:bCs/>
+                <w:sz w:val="24"/>
+                <w:szCs w:val="24"/>
+                <w:lang w:eastAsia="es-GT"/>
+              </w:rPr>
+              <w:t>Martes</w:t>
+            </w:r>
+          </w:p>
+        </w:tc>
+        <w:tc>
+          <w:tcPr>
+            <w:tcW w:w="1433" w:type="dxa"/>
+            <w:tcBorders>
+              <w:top w:val="nil"/>
+              <w:left w:val="nil"/>
+              <w:bottom w:val="single" w:sz="4" w:space="0" w:color="auto"/>
+              <w:right w:val="single" w:sz="4" w:space="0" w:color="auto"/>
+            </w:tcBorders>
+            <w:shd w:val="clear" w:color="000000" w:fill="FFD966"/>
+            <w:noWrap/>
+            <w:vAlign w:val="bottom"/>
+            <w:hideMark/>
+          </w:tcPr>
+          <w:p>
+            <w:pPr>
+              <w:spacing w:after="0" w:line="240" w:lineRule="auto"/>
+              <w:jc w:val="center"/>
+              <w:rPr>
+                <w:rFonts w:ascii="Times New Roman" w:eastAsia="Times New Roman" w:hAnsi="Times New Roman" w:cs="Times New Roman"/>
+                <w:b/>
+                <w:bCs/>
+                <w:sz w:val="24"/>
+                <w:szCs w:val="24"/>
+                <w:lang w:eastAsia="es-GT"/>
+              </w:rPr>
+            </w:pPr>
+            <w:r>
+              <w:rPr>
+                <w:rFonts w:ascii="Times New Roman" w:eastAsia="Times New Roman" w:hAnsi="Times New Roman" w:cs="Times New Roman"/>
+                <w:b/>
+                <w:bCs/>
+                <w:sz w:val="24"/>
+                <w:szCs w:val="24"/>
+                <w:lang w:eastAsia="es-GT"/>
+              </w:rPr>
+              <w:t>Miércoles</w:t>
+            </w:r>
+          </w:p>
+        </w:tc>
+        <w:tc>
+          <w:tcPr>
+            <w:tcW w:w="987" w:type="dxa"/>
+            <w:tcBorders>
+              <w:top w:val="nil"/>
+              <w:left w:val="nil"/>
+              <w:bottom w:val="single" w:sz="4" w:space="0" w:color="auto"/>
+              <w:right w:val="single" w:sz="4" w:space="0" w:color="auto"/>
+            </w:tcBorders>
+            <w:shd w:val="clear" w:color="000000" w:fill="FFD966"/>
+            <w:noWrap/>
+            <w:vAlign w:val="bottom"/>
+            <w:hideMark/>
+          </w:tcPr>
+          <w:p>
+            <w:pPr>
+              <w:spacing w:after="0" w:line="240" w:lineRule="auto"/>
+              <w:jc w:val="center"/>
+              <w:rPr>
+                <w:rFonts w:ascii="Times New Roman" w:eastAsia="Times New Roman" w:hAnsi="Times New Roman" w:cs="Times New Roman"/>
+                <w:b/>
+                <w:bCs/>
+                <w:sz w:val="24"/>
+                <w:szCs w:val="24"/>
+                <w:lang w:eastAsia="es-GT"/>
+              </w:rPr>
+            </w:pPr>
+            <w:r>
+              <w:rPr>
+                <w:rFonts w:ascii="Times New Roman" w:eastAsia="Times New Roman" w:hAnsi="Times New Roman" w:cs="Times New Roman"/>
+                <w:b/>
+                <w:bCs/>
+                <w:sz w:val="24"/>
+                <w:szCs w:val="24"/>
+                <w:lang w:eastAsia="es-GT"/>
+              </w:rPr>
+              <w:t>Jueves</w:t>
+            </w:r>
+          </w:p>
+        </w:tc>
+        <w:tc>
+          <w:tcPr>
+            <w:tcW w:w="1137" w:type="dxa"/>
+            <w:tcBorders>
+              <w:top w:val="nil"/>
+              <w:left w:val="nil"/>
+              <w:bottom w:val="single" w:sz="4" w:space="0" w:color="auto"/>
+              <w:right w:val="single" w:sz="4" w:space="0" w:color="auto"/>
+            </w:tcBorders>
+            <w:shd w:val="clear" w:color="000000" w:fill="FFD966"/>
+            <w:noWrap/>
+            <w:vAlign w:val="bottom"/>
+            <w:hideMark/>
+          </w:tcPr>
+          <w:p>
+            <w:pPr>
+              <w:spacing w:after="0" w:line="240" w:lineRule="auto"/>
+              <w:jc w:val="center"/>
+              <w:rPr>
+                <w:rFonts w:ascii="Times New Roman" w:eastAsia="Times New Roman" w:hAnsi="Times New Roman" w:cs="Times New Roman"/>
+                <w:b/>
+                <w:bCs/>
+                <w:sz w:val="24"/>
+                <w:szCs w:val="24"/>
+                <w:lang w:eastAsia="es-GT"/>
+              </w:rPr>
+            </w:pPr>
+            <w:r>
+              <w:rPr>
+                <w:rFonts w:ascii="Times New Roman" w:eastAsia="Times New Roman" w:hAnsi="Times New Roman" w:cs="Times New Roman"/>
+                <w:b/>
+                <w:bCs/>
+                <w:sz w:val="24"/>
+                <w:szCs w:val="24"/>
+                <w:lang w:eastAsia="es-GT"/>
+              </w:rPr>
+              <w:t>Viernes</w:t>
+            </w:r>
+          </w:p>
+        </w:tc>
+        <w:tc>
+          <w:tcPr>
+            <w:tcW w:w="1101" w:type="dxa"/>
+            <w:tcBorders>
+              <w:top w:val="nil"/>
+              <w:left w:val="nil"/>
+              <w:bottom w:val="single" w:sz="4" w:space="0" w:color="auto"/>
+              <w:right w:val="single" w:sz="4" w:space="0" w:color="auto"/>
+            </w:tcBorders>
+            <w:shd w:val="clear" w:color="000000" w:fill="FFD966"/>
+            <w:noWrap/>
+            <w:vAlign w:val="bottom"/>
+            <w:hideMark/>
+          </w:tcPr>
+          <w:p>
+            <w:pPr>
+              <w:spacing w:after="0" w:line="240" w:lineRule="auto"/>
+              <w:jc w:val="center"/>
+              <w:rPr>
+                <w:rFonts w:ascii="Times New Roman" w:eastAsia="Times New Roman" w:hAnsi="Times New Roman" w:cs="Times New Roman"/>
+                <w:b/>
+                <w:bCs/>
+                <w:sz w:val="24"/>
+                <w:szCs w:val="24"/>
+                <w:lang w:eastAsia="es-GT"/>
+              </w:rPr>
+            </w:pPr>
+            <w:r>
+              <w:rPr>
+                <w:rFonts w:ascii="Times New Roman" w:eastAsia="Times New Roman" w:hAnsi="Times New Roman" w:cs="Times New Roman"/>
+                <w:b/>
+                <w:bCs/>
+                <w:sz w:val="24"/>
+                <w:szCs w:val="24"/>
+                <w:lang w:eastAsia="es-GT"/>
+              </w:rPr>
+              <w:t>Sábado</w:t>
+            </w:r>
+            <w:r>
+              <w:rPr>
+                <w:rFonts w:ascii="Times New Roman" w:eastAsia="Times New Roman" w:hAnsi="Times New Roman" w:cs="Times New Roman"/>
+                <w:b/>
+                <w:bCs/>
+                <w:sz w:val="24"/>
+                <w:szCs w:val="24"/>
+                <w:lang w:eastAsia="es-GT"/>
+              </w:rPr>
+              <w:t xml:space="preserve"> </w:t>
+            </w:r>
+          </w:p>
+        </w:tc>
+        <w:tc>
+          <w:tcPr>
+            <w:tcW w:w="1443" w:type="dxa"/>
+            <w:tcBorders>
+              <w:top w:val="nil"/>
+              <w:left w:val="nil"/>
+              <w:bottom w:val="single" w:sz="4" w:space="0" w:color="auto"/>
+              <w:right w:val="single" w:sz="4" w:space="0" w:color="auto"/>
+            </w:tcBorders>
+            <w:shd w:val="clear" w:color="000000" w:fill="FFD966"/>
+            <w:noWrap/>
+            <w:vAlign w:val="bottom"/>
+            <w:hideMark/>
+          </w:tcPr>
+          <w:p>
+            <w:pPr>
+              <w:spacing w:after="0" w:line="240" w:lineRule="auto"/>
+              <w:jc w:val="center"/>
+              <w:rPr>
+                <w:rFonts w:ascii="Times New Roman" w:eastAsia="Times New Roman" w:hAnsi="Times New Roman" w:cs="Times New Roman"/>
+                <w:b/>
+                <w:bCs/>
+                <w:sz w:val="24"/>
+                <w:szCs w:val="24"/>
+                <w:lang w:eastAsia="es-GT"/>
+              </w:rPr>
+            </w:pPr>
+            <w:r>
+              <w:rPr>
+                <w:rFonts w:ascii="Times New Roman" w:eastAsia="Times New Roman" w:hAnsi="Times New Roman" w:cs="Times New Roman"/>
+                <w:b/>
+                <w:bCs/>
+                <w:sz w:val="24"/>
+                <w:szCs w:val="24"/>
+                <w:lang w:eastAsia="es-GT"/>
+              </w:rPr>
+              <w:t>Domingo</w:t>
+            </w:r>
+          </w:p>
+        </w:tc>
+      </w:tr>
+      <w:tr>
+        <w:trPr>
+          <w:trHeight w:val="677"/>
+        </w:trPr>
+        <w:tc>
+          <w:tcPr>
+            <w:tcW w:w="3487" w:type="dxa"/>
+            <w:tcBorders>
+              <w:top w:val="nil"/>
+              <w:left w:val="single" w:sz="4" w:space="0" w:color="auto"/>
+              <w:bottom w:val="single" w:sz="4" w:space="0" w:color="auto"/>
+              <w:right w:val="single" w:sz="4" w:space="0" w:color="auto"/>
+            </w:tcBorders>
+            <w:shd w:val="clear" w:color="000000" w:fill="FFD966"/>
+            <w:vAlign w:val="bottom"/>
+            <w:hideMark/>
+          </w:tcPr>
+          <w:p>
+            <w:pPr>
+              <w:spacing w:after="0" w:line="240" w:lineRule="auto"/>
+              <w:rPr>
+                <w:rFonts w:ascii="Times New Roman" w:eastAsia="Times New Roman" w:hAnsi="Times New Roman" w:cs="Times New Roman"/>
+                <w:sz w:val="24"/>
+                <w:szCs w:val="24"/>
+                <w:lang w:eastAsia="es-GT"/>
+              </w:rPr>
+            </w:pPr>
+            <w:r>
+              <w:rPr>
+                <w:rFonts w:ascii="Times New Roman" w:eastAsia="Times New Roman" w:hAnsi="Times New Roman" w:cs="Times New Roman"/>
+                <w:sz w:val="24"/>
+                <w:szCs w:val="24"/>
+                <w:lang w:eastAsia="es-GT"/>
+              </w:rPr>
+              <w:t>Corrección de tabla para mostrar CSV</w:t>
+            </w:r>
+          </w:p>
+        </w:tc>
+        <w:tc>
+          <w:tcPr>
+            <w:tcW w:w="914" w:type="dxa"/>
+            <w:tcBorders>
+              <w:top w:val="nil"/>
+              <w:left w:val="nil"/>
+              <w:bottom w:val="single" w:sz="4" w:space="0" w:color="auto"/>
+              <w:right w:val="single" w:sz="4" w:space="0" w:color="auto"/>
+            </w:tcBorders>
+            <w:shd w:val="clear" w:color="000000" w:fill="FFD966"/>
+            <w:noWrap/>
+            <w:vAlign w:val="center"/>
+            <w:hideMark/>
+          </w:tcPr>
+          <w:p>
+            <w:pPr>
+              <w:spacing w:after="0" w:line="240" w:lineRule="auto"/>
+              <w:jc w:val="center"/>
+              <w:rPr>
+                <w:rFonts w:ascii="Times New Roman" w:eastAsia="Times New Roman" w:hAnsi="Times New Roman" w:cs="Times New Roman"/>
+                <w:sz w:val="24"/>
+                <w:szCs w:val="24"/>
+                <w:lang w:eastAsia="es-GT"/>
+              </w:rPr>
+            </w:pPr>
+            <w:r>
+              <w:rPr>
+                <w:rFonts w:ascii="Times New Roman" w:eastAsia="Times New Roman" w:hAnsi="Times New Roman" w:cs="Times New Roman"/>
+                <w:sz w:val="24"/>
+                <w:szCs w:val="24"/>
+                <w:lang w:eastAsia="es-GT"/>
+              </w:rPr>
+              <w:t>X</w:t>
+            </w:r>
+          </w:p>
+        </w:tc>
+        <w:tc>
+          <w:tcPr>
+            <w:tcW w:w="1062" w:type="dxa"/>
+            <w:tcBorders>
+              <w:top w:val="nil"/>
+              <w:left w:val="nil"/>
+              <w:bottom w:val="single" w:sz="4" w:space="0" w:color="auto"/>
+              <w:right w:val="single" w:sz="4" w:space="0" w:color="auto"/>
+            </w:tcBorders>
+            <w:shd w:val="clear" w:color="000000" w:fill="FFD966"/>
+            <w:noWrap/>
+            <w:vAlign w:val="center"/>
+            <w:hideMark/>
+          </w:tcPr>
+          <w:p>
+            <w:pPr>
+              <w:spacing w:after="0" w:line="240" w:lineRule="auto"/>
+              <w:jc w:val="center"/>
+              <w:rPr>
+                <w:rFonts w:ascii="Times New Roman" w:eastAsia="Times New Roman" w:hAnsi="Times New Roman" w:cs="Times New Roman"/>
+                <w:sz w:val="24"/>
+                <w:szCs w:val="24"/>
+                <w:lang w:eastAsia="es-GT"/>
+              </w:rPr>
+            </w:pPr>
+            <w:r>
+              <w:rPr>
+                <w:rFonts w:ascii="Times New Roman" w:eastAsia="Times New Roman" w:hAnsi="Times New Roman" w:cs="Times New Roman"/>
+                <w:sz w:val="24"/>
+                <w:szCs w:val="24"/>
+                <w:lang w:eastAsia="es-GT"/>
+              </w:rPr>
+              <w:t> </w:t>
+            </w:r>
+          </w:p>
+        </w:tc>
+        <w:tc>
+          <w:tcPr>
+            <w:tcW w:w="1433" w:type="dxa"/>
+            <w:tcBorders>
+              <w:top w:val="nil"/>
+              <w:left w:val="nil"/>
+              <w:bottom w:val="single" w:sz="4" w:space="0" w:color="auto"/>
+              <w:right w:val="single" w:sz="4" w:space="0" w:color="auto"/>
+            </w:tcBorders>
+            <w:shd w:val="clear" w:color="000000" w:fill="FFD966"/>
+            <w:noWrap/>
+            <w:vAlign w:val="center"/>
+            <w:hideMark/>
+          </w:tcPr>
+          <w:p>
+            <w:pPr>
+              <w:spacing w:after="0" w:line="240" w:lineRule="auto"/>
+              <w:jc w:val="center"/>
+              <w:rPr>
+                <w:rFonts w:ascii="Times New Roman" w:eastAsia="Times New Roman" w:hAnsi="Times New Roman" w:cs="Times New Roman"/>
+                <w:sz w:val="24"/>
+                <w:szCs w:val="24"/>
+                <w:lang w:eastAsia="es-GT"/>
+              </w:rPr>
+            </w:pPr>
+            <w:r>
+              <w:rPr>
+                <w:rFonts w:ascii="Times New Roman" w:eastAsia="Times New Roman" w:hAnsi="Times New Roman" w:cs="Times New Roman"/>
+                <w:sz w:val="24"/>
+                <w:szCs w:val="24"/>
+                <w:lang w:eastAsia="es-GT"/>
+              </w:rPr>
+              <w:t> </w:t>
+            </w:r>
+          </w:p>
+        </w:tc>
+        <w:tc>
+          <w:tcPr>
+            <w:tcW w:w="987" w:type="dxa"/>
+            <w:tcBorders>
+              <w:top w:val="nil"/>
+              <w:left w:val="nil"/>
+              <w:bottom w:val="single" w:sz="4" w:space="0" w:color="auto"/>
+              <w:right w:val="single" w:sz="4" w:space="0" w:color="auto"/>
+            </w:tcBorders>
+            <w:shd w:val="clear" w:color="000000" w:fill="FFD966"/>
+            <w:noWrap/>
+            <w:vAlign w:val="center"/>
+            <w:hideMark/>
+          </w:tcPr>
+          <w:p>
+            <w:pPr>
+              <w:spacing w:after="0" w:line="240" w:lineRule="auto"/>
+              <w:jc w:val="center"/>
+              <w:rPr>
+                <w:rFonts w:ascii="Times New Roman" w:eastAsia="Times New Roman" w:hAnsi="Times New Roman" w:cs="Times New Roman"/>
+                <w:sz w:val="24"/>
+                <w:szCs w:val="24"/>
+                <w:lang w:eastAsia="es-GT"/>
+              </w:rPr>
+            </w:pPr>
+            <w:r>
+              <w:rPr>
+                <w:rFonts w:ascii="Times New Roman" w:eastAsia="Times New Roman" w:hAnsi="Times New Roman" w:cs="Times New Roman"/>
+                <w:sz w:val="24"/>
+                <w:szCs w:val="24"/>
+                <w:lang w:eastAsia="es-GT"/>
+              </w:rPr>
+              <w:t> </w:t>
+            </w:r>
+          </w:p>
+        </w:tc>
+        <w:tc>
+          <w:tcPr>
+            <w:tcW w:w="1137" w:type="dxa"/>
+            <w:tcBorders>
+              <w:top w:val="nil"/>
+              <w:left w:val="nil"/>
+              <w:bottom w:val="single" w:sz="4" w:space="0" w:color="auto"/>
+              <w:right w:val="single" w:sz="4" w:space="0" w:color="auto"/>
+            </w:tcBorders>
+            <w:shd w:val="clear" w:color="000000" w:fill="FFD966"/>
+            <w:noWrap/>
+            <w:vAlign w:val="center"/>
+            <w:hideMark/>
+          </w:tcPr>
+          <w:p>
+            <w:pPr>
+              <w:spacing w:after="0" w:line="240" w:lineRule="auto"/>
+              <w:jc w:val="center"/>
+              <w:rPr>
+                <w:rFonts w:ascii="Times New Roman" w:eastAsia="Times New Roman" w:hAnsi="Times New Roman" w:cs="Times New Roman"/>
+                <w:sz w:val="24"/>
+                <w:szCs w:val="24"/>
+                <w:lang w:eastAsia="es-GT"/>
+              </w:rPr>
+            </w:pPr>
+            <w:r>
+              <w:rPr>
+                <w:rFonts w:ascii="Times New Roman" w:eastAsia="Times New Roman" w:hAnsi="Times New Roman" w:cs="Times New Roman"/>
+                <w:sz w:val="24"/>
+                <w:szCs w:val="24"/>
+                <w:lang w:eastAsia="es-GT"/>
+              </w:rPr>
+              <w:t> </w:t>
+            </w:r>
+          </w:p>
+        </w:tc>
+        <w:tc>
+          <w:tcPr>
+            <w:tcW w:w="1101" w:type="dxa"/>
+            <w:tcBorders>
+              <w:top w:val="nil"/>
+              <w:left w:val="nil"/>
+              <w:bottom w:val="single" w:sz="4" w:space="0" w:color="auto"/>
+              <w:right w:val="single" w:sz="4" w:space="0" w:color="auto"/>
+            </w:tcBorders>
+            <w:shd w:val="clear" w:color="000000" w:fill="FFD966"/>
+            <w:noWrap/>
+            <w:vAlign w:val="center"/>
+            <w:hideMark/>
+          </w:tcPr>
+          <w:p>
+            <w:pPr>
+              <w:spacing w:after="0" w:line="240" w:lineRule="auto"/>
+              <w:jc w:val="center"/>
+              <w:rPr>
+                <w:rFonts w:ascii="Times New Roman" w:eastAsia="Times New Roman" w:hAnsi="Times New Roman" w:cs="Times New Roman"/>
+                <w:sz w:val="24"/>
+                <w:szCs w:val="24"/>
+                <w:lang w:eastAsia="es-GT"/>
+              </w:rPr>
+            </w:pPr>
+            <w:r>
+              <w:rPr>
+                <w:rFonts w:ascii="Times New Roman" w:eastAsia="Times New Roman" w:hAnsi="Times New Roman" w:cs="Times New Roman"/>
+                <w:sz w:val="24"/>
+                <w:szCs w:val="24"/>
+                <w:lang w:eastAsia="es-GT"/>
+              </w:rPr>
+              <w:t> </w:t>
+            </w:r>
+          </w:p>
+        </w:tc>
+        <w:tc>
+          <w:tcPr>
+            <w:tcW w:w="1443" w:type="dxa"/>
+            <w:tcBorders>
+              <w:top w:val="nil"/>
+              <w:left w:val="nil"/>
+              <w:bottom w:val="single" w:sz="4" w:space="0" w:color="auto"/>
+              <w:right w:val="single" w:sz="4" w:space="0" w:color="auto"/>
+            </w:tcBorders>
+            <w:shd w:val="clear" w:color="000000" w:fill="FFD966"/>
+            <w:noWrap/>
+            <w:vAlign w:val="center"/>
+            <w:hideMark/>
+          </w:tcPr>
+          <w:p>
+            <w:pPr>
+              <w:spacing w:after="0" w:line="240" w:lineRule="auto"/>
+              <w:jc w:val="center"/>
+              <w:rPr>
+                <w:rFonts w:ascii="Times New Roman" w:eastAsia="Times New Roman" w:hAnsi="Times New Roman" w:cs="Times New Roman"/>
+                <w:sz w:val="24"/>
+                <w:szCs w:val="24"/>
+                <w:lang w:eastAsia="es-GT"/>
+              </w:rPr>
+            </w:pPr>
+            <w:r>
+              <w:rPr>
+                <w:rFonts w:ascii="Times New Roman" w:eastAsia="Times New Roman" w:hAnsi="Times New Roman" w:cs="Times New Roman"/>
+                <w:sz w:val="24"/>
+                <w:szCs w:val="24"/>
+                <w:lang w:eastAsia="es-GT"/>
+              </w:rPr>
+              <w:t> </w:t>
+            </w:r>
+          </w:p>
+        </w:tc>
+      </w:tr>
+      <w:tr>
+        <w:trPr>
+          <w:trHeight w:val="677"/>
+        </w:trPr>
+        <w:tc>
+          <w:tcPr>
+            <w:tcW w:w="3487" w:type="dxa"/>
+            <w:tcBorders>
+              <w:top w:val="nil"/>
+              <w:left w:val="single" w:sz="4" w:space="0" w:color="auto"/>
+              <w:bottom w:val="single" w:sz="4" w:space="0" w:color="auto"/>
+              <w:right w:val="single" w:sz="4" w:space="0" w:color="auto"/>
+            </w:tcBorders>
+            <w:shd w:val="clear" w:color="000000" w:fill="FFD966"/>
+            <w:vAlign w:val="center"/>
+            <w:hideMark/>
+          </w:tcPr>
+          <w:p>
+            <w:pPr>
+              <w:spacing w:after="0" w:line="240" w:lineRule="auto"/>
+              <w:rPr>
+                <w:rFonts w:ascii="Times New Roman" w:eastAsia="Times New Roman" w:hAnsi="Times New Roman" w:cs="Times New Roman"/>
+                <w:sz w:val="24"/>
+                <w:szCs w:val="24"/>
+                <w:lang w:eastAsia="es-GT"/>
+              </w:rPr>
+            </w:pPr>
+            <w:r>
+              <w:rPr>
+                <w:rFonts w:ascii="Times New Roman" w:eastAsia="Times New Roman" w:hAnsi="Times New Roman" w:cs="Times New Roman"/>
+                <w:sz w:val="24"/>
+                <w:szCs w:val="24"/>
+                <w:lang w:eastAsia="es-GT"/>
+              </w:rPr>
+              <w:t>Crear gráfico circular y obtener total H, M, rango de edades</w:t>
+            </w:r>
+          </w:p>
+        </w:tc>
+        <w:tc>
+          <w:tcPr>
+            <w:tcW w:w="914" w:type="dxa"/>
+            <w:tcBorders>
+              <w:top w:val="nil"/>
+              <w:left w:val="nil"/>
+              <w:bottom w:val="single" w:sz="4" w:space="0" w:color="auto"/>
+              <w:right w:val="single" w:sz="4" w:space="0" w:color="auto"/>
+            </w:tcBorders>
+            <w:shd w:val="clear" w:color="000000" w:fill="FFD966"/>
+            <w:noWrap/>
+            <w:vAlign w:val="center"/>
+            <w:hideMark/>
+          </w:tcPr>
+          <w:p>
+            <w:pPr>
+              <w:spacing w:after="0" w:line="240" w:lineRule="auto"/>
+              <w:jc w:val="center"/>
+              <w:rPr>
+                <w:rFonts w:ascii="Times New Roman" w:eastAsia="Times New Roman" w:hAnsi="Times New Roman" w:cs="Times New Roman"/>
+                <w:sz w:val="24"/>
+                <w:szCs w:val="24"/>
+                <w:lang w:eastAsia="es-GT"/>
+              </w:rPr>
+            </w:pPr>
+            <w:r>
+              <w:rPr>
+                <w:rFonts w:ascii="Times New Roman" w:eastAsia="Times New Roman" w:hAnsi="Times New Roman" w:cs="Times New Roman"/>
+                <w:sz w:val="24"/>
+                <w:szCs w:val="24"/>
+                <w:lang w:eastAsia="es-GT"/>
+              </w:rPr>
+              <w:t> </w:t>
+            </w:r>
+          </w:p>
+        </w:tc>
+        <w:tc>
+          <w:tcPr>
+            <w:tcW w:w="1062" w:type="dxa"/>
+            <w:tcBorders>
+              <w:top w:val="nil"/>
+              <w:left w:val="nil"/>
+              <w:bottom w:val="single" w:sz="4" w:space="0" w:color="auto"/>
+              <w:right w:val="single" w:sz="4" w:space="0" w:color="auto"/>
+            </w:tcBorders>
+            <w:shd w:val="clear" w:color="000000" w:fill="FFD966"/>
+            <w:noWrap/>
+            <w:vAlign w:val="center"/>
+            <w:hideMark/>
+          </w:tcPr>
+          <w:p>
+            <w:pPr>
+              <w:spacing w:after="0" w:line="240" w:lineRule="auto"/>
+              <w:jc w:val="center"/>
+              <w:rPr>
+                <w:rFonts w:ascii="Times New Roman" w:eastAsia="Times New Roman" w:hAnsi="Times New Roman" w:cs="Times New Roman"/>
+                <w:sz w:val="24"/>
+                <w:szCs w:val="24"/>
+                <w:lang w:eastAsia="es-GT"/>
+              </w:rPr>
+            </w:pPr>
+            <w:r>
+              <w:rPr>
+                <w:rFonts w:ascii="Times New Roman" w:eastAsia="Times New Roman" w:hAnsi="Times New Roman" w:cs="Times New Roman"/>
+                <w:sz w:val="24"/>
+                <w:szCs w:val="24"/>
+                <w:lang w:eastAsia="es-GT"/>
+              </w:rPr>
+              <w:t>X</w:t>
+            </w:r>
+          </w:p>
+        </w:tc>
+        <w:tc>
+          <w:tcPr>
+            <w:tcW w:w="1433" w:type="dxa"/>
+            <w:tcBorders>
+              <w:top w:val="nil"/>
+              <w:left w:val="nil"/>
+              <w:bottom w:val="single" w:sz="4" w:space="0" w:color="auto"/>
+              <w:right w:val="single" w:sz="4" w:space="0" w:color="auto"/>
+            </w:tcBorders>
+            <w:shd w:val="clear" w:color="000000" w:fill="FFD966"/>
+            <w:noWrap/>
+            <w:vAlign w:val="center"/>
+            <w:hideMark/>
+          </w:tcPr>
+          <w:p>
+            <w:pPr>
+              <w:spacing w:after="0" w:line="240" w:lineRule="auto"/>
+              <w:jc w:val="center"/>
+              <w:rPr>
+                <w:rFonts w:ascii="Times New Roman" w:eastAsia="Times New Roman" w:hAnsi="Times New Roman" w:cs="Times New Roman"/>
+                <w:sz w:val="24"/>
+                <w:szCs w:val="24"/>
+                <w:lang w:eastAsia="es-GT"/>
+              </w:rPr>
+            </w:pPr>
+            <w:r>
+              <w:rPr>
+                <w:rFonts w:ascii="Times New Roman" w:eastAsia="Times New Roman" w:hAnsi="Times New Roman" w:cs="Times New Roman"/>
+                <w:sz w:val="24"/>
+                <w:szCs w:val="24"/>
+                <w:lang w:eastAsia="es-GT"/>
+              </w:rPr>
+              <w:t> </w:t>
+            </w:r>
+          </w:p>
+        </w:tc>
+        <w:tc>
+          <w:tcPr>
+            <w:tcW w:w="987" w:type="dxa"/>
+            <w:tcBorders>
+              <w:top w:val="nil"/>
+              <w:left w:val="nil"/>
+              <w:bottom w:val="single" w:sz="4" w:space="0" w:color="auto"/>
+              <w:right w:val="single" w:sz="4" w:space="0" w:color="auto"/>
+            </w:tcBorders>
+            <w:shd w:val="clear" w:color="000000" w:fill="FFD966"/>
+            <w:noWrap/>
+            <w:vAlign w:val="center"/>
+            <w:hideMark/>
+          </w:tcPr>
+          <w:p>
+            <w:pPr>
+              <w:spacing w:after="0" w:line="240" w:lineRule="auto"/>
+              <w:jc w:val="center"/>
+              <w:rPr>
+                <w:rFonts w:ascii="Times New Roman" w:eastAsia="Times New Roman" w:hAnsi="Times New Roman" w:cs="Times New Roman"/>
+                <w:sz w:val="24"/>
+                <w:szCs w:val="24"/>
+                <w:lang w:eastAsia="es-GT"/>
+              </w:rPr>
+            </w:pPr>
+            <w:r>
+              <w:rPr>
+                <w:rFonts w:ascii="Times New Roman" w:eastAsia="Times New Roman" w:hAnsi="Times New Roman" w:cs="Times New Roman"/>
+                <w:sz w:val="24"/>
+                <w:szCs w:val="24"/>
+                <w:lang w:eastAsia="es-GT"/>
+              </w:rPr>
+              <w:t> </w:t>
+            </w:r>
+          </w:p>
+        </w:tc>
+        <w:tc>
+          <w:tcPr>
+            <w:tcW w:w="1137" w:type="dxa"/>
+            <w:tcBorders>
+              <w:top w:val="nil"/>
+              <w:left w:val="nil"/>
+              <w:bottom w:val="single" w:sz="4" w:space="0" w:color="auto"/>
+              <w:right w:val="single" w:sz="4" w:space="0" w:color="auto"/>
+            </w:tcBorders>
+            <w:shd w:val="clear" w:color="000000" w:fill="FFD966"/>
+            <w:noWrap/>
+            <w:vAlign w:val="center"/>
+            <w:hideMark/>
+          </w:tcPr>
+          <w:p>
+            <w:pPr>
+              <w:spacing w:after="0" w:line="240" w:lineRule="auto"/>
+              <w:jc w:val="center"/>
+              <w:rPr>
+                <w:rFonts w:ascii="Times New Roman" w:eastAsia="Times New Roman" w:hAnsi="Times New Roman" w:cs="Times New Roman"/>
+                <w:sz w:val="24"/>
+                <w:szCs w:val="24"/>
+                <w:lang w:eastAsia="es-GT"/>
+              </w:rPr>
+            </w:pPr>
+            <w:r>
+              <w:rPr>
+                <w:rFonts w:ascii="Times New Roman" w:eastAsia="Times New Roman" w:hAnsi="Times New Roman" w:cs="Times New Roman"/>
+                <w:sz w:val="24"/>
+                <w:szCs w:val="24"/>
+                <w:lang w:eastAsia="es-GT"/>
+              </w:rPr>
+              <w:t> </w:t>
+            </w:r>
+          </w:p>
+        </w:tc>
+        <w:tc>
+          <w:tcPr>
+            <w:tcW w:w="1101" w:type="dxa"/>
+            <w:tcBorders>
+              <w:top w:val="nil"/>
+              <w:left w:val="nil"/>
+              <w:bottom w:val="single" w:sz="4" w:space="0" w:color="auto"/>
+              <w:right w:val="single" w:sz="4" w:space="0" w:color="auto"/>
+            </w:tcBorders>
+            <w:shd w:val="clear" w:color="000000" w:fill="FFD966"/>
+            <w:noWrap/>
+            <w:vAlign w:val="center"/>
+            <w:hideMark/>
+          </w:tcPr>
+          <w:p>
+            <w:pPr>
+              <w:spacing w:after="0" w:line="240" w:lineRule="auto"/>
+              <w:jc w:val="center"/>
+              <w:rPr>
+                <w:rFonts w:ascii="Times New Roman" w:eastAsia="Times New Roman" w:hAnsi="Times New Roman" w:cs="Times New Roman"/>
+                <w:sz w:val="24"/>
+                <w:szCs w:val="24"/>
+                <w:lang w:eastAsia="es-GT"/>
+              </w:rPr>
+            </w:pPr>
+            <w:r>
+              <w:rPr>
+                <w:rFonts w:ascii="Times New Roman" w:eastAsia="Times New Roman" w:hAnsi="Times New Roman" w:cs="Times New Roman"/>
+                <w:sz w:val="24"/>
+                <w:szCs w:val="24"/>
+                <w:lang w:eastAsia="es-GT"/>
+              </w:rPr>
+              <w:t> </w:t>
+            </w:r>
+          </w:p>
+        </w:tc>
+        <w:tc>
+          <w:tcPr>
+            <w:tcW w:w="1443" w:type="dxa"/>
+            <w:tcBorders>
+              <w:top w:val="nil"/>
+              <w:left w:val="nil"/>
+              <w:bottom w:val="single" w:sz="4" w:space="0" w:color="auto"/>
+              <w:right w:val="single" w:sz="4" w:space="0" w:color="auto"/>
+            </w:tcBorders>
+            <w:shd w:val="clear" w:color="000000" w:fill="FFD966"/>
+            <w:noWrap/>
+            <w:vAlign w:val="center"/>
+            <w:hideMark/>
+          </w:tcPr>
+          <w:p>
+            <w:pPr>
+              <w:spacing w:after="0" w:line="240" w:lineRule="auto"/>
+              <w:jc w:val="center"/>
+              <w:rPr>
+                <w:rFonts w:ascii="Times New Roman" w:eastAsia="Times New Roman" w:hAnsi="Times New Roman" w:cs="Times New Roman"/>
+                <w:sz w:val="24"/>
+                <w:szCs w:val="24"/>
+                <w:lang w:eastAsia="es-GT"/>
+              </w:rPr>
+            </w:pPr>
+            <w:r>
+              <w:rPr>
+                <w:rFonts w:ascii="Times New Roman" w:eastAsia="Times New Roman" w:hAnsi="Times New Roman" w:cs="Times New Roman"/>
+                <w:sz w:val="24"/>
+                <w:szCs w:val="24"/>
+                <w:lang w:eastAsia="es-GT"/>
+              </w:rPr>
+              <w:t> </w:t>
+            </w:r>
+          </w:p>
+        </w:tc>
+      </w:tr>
+      <w:tr>
+        <w:trPr>
+          <w:trHeight w:val="338"/>
+        </w:trPr>
+        <w:tc>
+          <w:tcPr>
+            <w:tcW w:w="3487" w:type="dxa"/>
+            <w:tcBorders>
+              <w:top w:val="nil"/>
+              <w:left w:val="single" w:sz="4" w:space="0" w:color="auto"/>
+              <w:bottom w:val="single" w:sz="4" w:space="0" w:color="auto"/>
+              <w:right w:val="single" w:sz="4" w:space="0" w:color="auto"/>
+            </w:tcBorders>
+            <w:shd w:val="clear" w:color="000000" w:fill="FFD966"/>
+            <w:noWrap/>
+            <w:vAlign w:val="bottom"/>
+            <w:hideMark/>
+          </w:tcPr>
+          <w:p>
+            <w:pPr>
+              <w:spacing w:after="0" w:line="240" w:lineRule="auto"/>
+              <w:rPr>
+                <w:rFonts w:ascii="Times New Roman" w:eastAsia="Times New Roman" w:hAnsi="Times New Roman" w:cs="Times New Roman"/>
+                <w:color w:val="333333"/>
+                <w:sz w:val="24"/>
+                <w:szCs w:val="24"/>
+                <w:lang w:eastAsia="es-GT"/>
+              </w:rPr>
+            </w:pPr>
+            <w:r>
+              <w:rPr>
+                <w:rFonts w:ascii="Times New Roman" w:eastAsia="Times New Roman" w:hAnsi="Times New Roman" w:cs="Times New Roman"/>
+                <w:color w:val="333333"/>
+                <w:sz w:val="24"/>
+                <w:szCs w:val="24"/>
+                <w:lang w:eastAsia="es-GT"/>
+              </w:rPr>
+              <w:t>Gráfico de columnas</w:t>
+            </w:r>
+          </w:p>
+        </w:tc>
+        <w:tc>
+          <w:tcPr>
+            <w:tcW w:w="914" w:type="dxa"/>
+            <w:tcBorders>
+              <w:top w:val="nil"/>
+              <w:left w:val="nil"/>
+              <w:bottom w:val="single" w:sz="4" w:space="0" w:color="auto"/>
+              <w:right w:val="single" w:sz="4" w:space="0" w:color="auto"/>
+            </w:tcBorders>
+            <w:shd w:val="clear" w:color="000000" w:fill="FFD966"/>
+            <w:noWrap/>
+            <w:vAlign w:val="center"/>
+            <w:hideMark/>
+          </w:tcPr>
+          <w:p>
+            <w:pPr>
+              <w:spacing w:after="0" w:line="240" w:lineRule="auto"/>
+              <w:jc w:val="center"/>
+              <w:rPr>
+                <w:rFonts w:ascii="Times New Roman" w:eastAsia="Times New Roman" w:hAnsi="Times New Roman" w:cs="Times New Roman"/>
+                <w:sz w:val="24"/>
+                <w:szCs w:val="24"/>
+                <w:lang w:eastAsia="es-GT"/>
+              </w:rPr>
+            </w:pPr>
+            <w:r>
+              <w:rPr>
+                <w:rFonts w:ascii="Times New Roman" w:eastAsia="Times New Roman" w:hAnsi="Times New Roman" w:cs="Times New Roman"/>
+                <w:sz w:val="24"/>
+                <w:szCs w:val="24"/>
+                <w:lang w:eastAsia="es-GT"/>
+              </w:rPr>
+              <w:t> </w:t>
+            </w:r>
+          </w:p>
+        </w:tc>
+        <w:tc>
+          <w:tcPr>
+            <w:tcW w:w="1062" w:type="dxa"/>
+            <w:tcBorders>
+              <w:top w:val="nil"/>
+              <w:left w:val="nil"/>
+              <w:bottom w:val="single" w:sz="4" w:space="0" w:color="auto"/>
+              <w:right w:val="single" w:sz="4" w:space="0" w:color="auto"/>
+            </w:tcBorders>
+            <w:shd w:val="clear" w:color="000000" w:fill="FFD966"/>
+            <w:noWrap/>
+            <w:vAlign w:val="center"/>
+            <w:hideMark/>
+          </w:tcPr>
+          <w:p>
+            <w:pPr>
+              <w:spacing w:after="0" w:line="240" w:lineRule="auto"/>
+              <w:jc w:val="center"/>
+              <w:rPr>
+                <w:rFonts w:ascii="Times New Roman" w:eastAsia="Times New Roman" w:hAnsi="Times New Roman" w:cs="Times New Roman"/>
+                <w:sz w:val="24"/>
+                <w:szCs w:val="24"/>
+                <w:lang w:eastAsia="es-GT"/>
+              </w:rPr>
+            </w:pPr>
+            <w:r>
+              <w:rPr>
+                <w:rFonts w:ascii="Times New Roman" w:eastAsia="Times New Roman" w:hAnsi="Times New Roman" w:cs="Times New Roman"/>
+                <w:sz w:val="24"/>
+                <w:szCs w:val="24"/>
+                <w:lang w:eastAsia="es-GT"/>
+              </w:rPr>
+              <w:t> </w:t>
+            </w:r>
+          </w:p>
+        </w:tc>
+        <w:tc>
+          <w:tcPr>
+            <w:tcW w:w="1433" w:type="dxa"/>
+            <w:tcBorders>
+              <w:top w:val="nil"/>
+              <w:left w:val="nil"/>
+              <w:bottom w:val="single" w:sz="4" w:space="0" w:color="auto"/>
+              <w:right w:val="single" w:sz="4" w:space="0" w:color="auto"/>
+            </w:tcBorders>
+            <w:shd w:val="clear" w:color="000000" w:fill="FFD966"/>
+            <w:noWrap/>
+            <w:vAlign w:val="center"/>
+            <w:hideMark/>
+          </w:tcPr>
+          <w:p>
+            <w:pPr>
+              <w:spacing w:after="0" w:line="240" w:lineRule="auto"/>
+              <w:jc w:val="center"/>
+              <w:rPr>
+                <w:rFonts w:ascii="Times New Roman" w:eastAsia="Times New Roman" w:hAnsi="Times New Roman" w:cs="Times New Roman"/>
+                <w:sz w:val="24"/>
+                <w:szCs w:val="24"/>
+                <w:lang w:eastAsia="es-GT"/>
+              </w:rPr>
+            </w:pPr>
+            <w:r>
+              <w:rPr>
+                <w:rFonts w:ascii="Times New Roman" w:eastAsia="Times New Roman" w:hAnsi="Times New Roman" w:cs="Times New Roman"/>
+                <w:sz w:val="24"/>
+                <w:szCs w:val="24"/>
+                <w:lang w:eastAsia="es-GT"/>
+              </w:rPr>
+              <w:t>X</w:t>
+            </w:r>
+          </w:p>
+        </w:tc>
+        <w:tc>
+          <w:tcPr>
+            <w:tcW w:w="987" w:type="dxa"/>
+            <w:tcBorders>
+              <w:top w:val="nil"/>
+              <w:left w:val="nil"/>
+              <w:bottom w:val="single" w:sz="4" w:space="0" w:color="auto"/>
+              <w:right w:val="single" w:sz="4" w:space="0" w:color="auto"/>
+            </w:tcBorders>
+            <w:shd w:val="clear" w:color="000000" w:fill="FFD966"/>
+            <w:noWrap/>
+            <w:vAlign w:val="center"/>
+            <w:hideMark/>
+          </w:tcPr>
+          <w:p>
+            <w:pPr>
+              <w:spacing w:after="0" w:line="240" w:lineRule="auto"/>
+              <w:jc w:val="center"/>
+              <w:rPr>
+                <w:rFonts w:ascii="Times New Roman" w:eastAsia="Times New Roman" w:hAnsi="Times New Roman" w:cs="Times New Roman"/>
+                <w:sz w:val="24"/>
+                <w:szCs w:val="24"/>
+                <w:lang w:eastAsia="es-GT"/>
+              </w:rPr>
+            </w:pPr>
+            <w:r>
+              <w:rPr>
+                <w:rFonts w:ascii="Times New Roman" w:eastAsia="Times New Roman" w:hAnsi="Times New Roman" w:cs="Times New Roman"/>
+                <w:sz w:val="24"/>
+                <w:szCs w:val="24"/>
+                <w:lang w:eastAsia="es-GT"/>
+              </w:rPr>
+              <w:t> </w:t>
+            </w:r>
+          </w:p>
+        </w:tc>
+        <w:tc>
+          <w:tcPr>
+            <w:tcW w:w="1137" w:type="dxa"/>
+            <w:tcBorders>
+              <w:top w:val="nil"/>
+              <w:left w:val="nil"/>
+              <w:bottom w:val="single" w:sz="4" w:space="0" w:color="auto"/>
+              <w:right w:val="single" w:sz="4" w:space="0" w:color="auto"/>
+            </w:tcBorders>
+            <w:shd w:val="clear" w:color="000000" w:fill="FFD966"/>
+            <w:noWrap/>
+            <w:vAlign w:val="center"/>
+            <w:hideMark/>
+          </w:tcPr>
+          <w:p>
+            <w:pPr>
+              <w:spacing w:after="0" w:line="240" w:lineRule="auto"/>
+              <w:jc w:val="center"/>
+              <w:rPr>
+                <w:rFonts w:ascii="Times New Roman" w:eastAsia="Times New Roman" w:hAnsi="Times New Roman" w:cs="Times New Roman"/>
+                <w:sz w:val="24"/>
+                <w:szCs w:val="24"/>
+                <w:lang w:eastAsia="es-GT"/>
+              </w:rPr>
+            </w:pPr>
+            <w:r>
+              <w:rPr>
+                <w:rFonts w:ascii="Times New Roman" w:eastAsia="Times New Roman" w:hAnsi="Times New Roman" w:cs="Times New Roman"/>
+                <w:sz w:val="24"/>
+                <w:szCs w:val="24"/>
+                <w:lang w:eastAsia="es-GT"/>
+              </w:rPr>
+              <w:t> </w:t>
+            </w:r>
+          </w:p>
+        </w:tc>
+        <w:tc>
+          <w:tcPr>
+            <w:tcW w:w="1101" w:type="dxa"/>
+            <w:tcBorders>
+              <w:top w:val="nil"/>
+              <w:left w:val="nil"/>
+              <w:bottom w:val="single" w:sz="4" w:space="0" w:color="auto"/>
+              <w:right w:val="single" w:sz="4" w:space="0" w:color="auto"/>
+            </w:tcBorders>
+            <w:shd w:val="clear" w:color="000000" w:fill="FFD966"/>
+            <w:noWrap/>
+            <w:vAlign w:val="center"/>
+            <w:hideMark/>
+          </w:tcPr>
+          <w:p>
+            <w:pPr>
+              <w:spacing w:after="0" w:line="240" w:lineRule="auto"/>
+              <w:jc w:val="center"/>
+              <w:rPr>
+                <w:rFonts w:ascii="Times New Roman" w:eastAsia="Times New Roman" w:hAnsi="Times New Roman" w:cs="Times New Roman"/>
+                <w:sz w:val="24"/>
+                <w:szCs w:val="24"/>
+                <w:lang w:eastAsia="es-GT"/>
+              </w:rPr>
+            </w:pPr>
+            <w:r>
+              <w:rPr>
+                <w:rFonts w:ascii="Times New Roman" w:eastAsia="Times New Roman" w:hAnsi="Times New Roman" w:cs="Times New Roman"/>
+                <w:sz w:val="24"/>
+                <w:szCs w:val="24"/>
+                <w:lang w:eastAsia="es-GT"/>
+              </w:rPr>
+              <w:t> </w:t>
+            </w:r>
+          </w:p>
+        </w:tc>
+        <w:tc>
+          <w:tcPr>
+            <w:tcW w:w="1443" w:type="dxa"/>
+            <w:tcBorders>
+              <w:top w:val="nil"/>
+              <w:left w:val="nil"/>
+              <w:bottom w:val="single" w:sz="4" w:space="0" w:color="auto"/>
+              <w:right w:val="single" w:sz="4" w:space="0" w:color="auto"/>
+            </w:tcBorders>
+            <w:shd w:val="clear" w:color="000000" w:fill="FFD966"/>
+            <w:noWrap/>
+            <w:vAlign w:val="center"/>
+            <w:hideMark/>
+          </w:tcPr>
+          <w:p>
+            <w:pPr>
+              <w:spacing w:after="0" w:line="240" w:lineRule="auto"/>
+              <w:jc w:val="center"/>
+              <w:rPr>
+                <w:rFonts w:ascii="Times New Roman" w:eastAsia="Times New Roman" w:hAnsi="Times New Roman" w:cs="Times New Roman"/>
+                <w:sz w:val="24"/>
+                <w:szCs w:val="24"/>
+                <w:lang w:eastAsia="es-GT"/>
+              </w:rPr>
+            </w:pPr>
+            <w:r>
+              <w:rPr>
+                <w:rFonts w:ascii="Times New Roman" w:eastAsia="Times New Roman" w:hAnsi="Times New Roman" w:cs="Times New Roman"/>
+                <w:sz w:val="24"/>
+                <w:szCs w:val="24"/>
+                <w:lang w:eastAsia="es-GT"/>
+              </w:rPr>
+              <w:t> </w:t>
+            </w:r>
+          </w:p>
+        </w:tc>
+      </w:tr>
+      <w:tr>
+        <w:trPr>
+          <w:trHeight w:val="338"/>
+        </w:trPr>
+        <w:tc>
+          <w:tcPr>
+            <w:tcW w:w="3487" w:type="dxa"/>
+            <w:tcBorders>
+              <w:top w:val="nil"/>
+              <w:left w:val="single" w:sz="4" w:space="0" w:color="auto"/>
+              <w:bottom w:val="single" w:sz="4" w:space="0" w:color="auto"/>
+              <w:right w:val="single" w:sz="4" w:space="0" w:color="auto"/>
+            </w:tcBorders>
+            <w:shd w:val="clear" w:color="000000" w:fill="FFD966"/>
+            <w:vAlign w:val="center"/>
+            <w:hideMark/>
+          </w:tcPr>
+          <w:p>
+            <w:pPr>
+              <w:spacing w:after="0" w:line="240" w:lineRule="auto"/>
+              <w:rPr>
+                <w:rFonts w:ascii="Times New Roman" w:eastAsia="Times New Roman" w:hAnsi="Times New Roman" w:cs="Times New Roman"/>
+                <w:sz w:val="24"/>
+                <w:szCs w:val="24"/>
+                <w:lang w:eastAsia="es-GT"/>
+              </w:rPr>
+            </w:pPr>
+            <w:r>
+              <w:rPr>
+                <w:rFonts w:ascii="Times New Roman" w:eastAsia="Times New Roman" w:hAnsi="Times New Roman" w:cs="Times New Roman"/>
+                <w:sz w:val="24"/>
+                <w:szCs w:val="24"/>
+                <w:lang w:eastAsia="es-GT"/>
+              </w:rPr>
+              <w:t>Gráfico de barras</w:t>
+            </w:r>
+          </w:p>
+        </w:tc>
+        <w:tc>
+          <w:tcPr>
+            <w:tcW w:w="914" w:type="dxa"/>
+            <w:tcBorders>
+              <w:top w:val="nil"/>
+              <w:left w:val="nil"/>
+              <w:bottom w:val="single" w:sz="4" w:space="0" w:color="auto"/>
+              <w:right w:val="single" w:sz="4" w:space="0" w:color="auto"/>
+            </w:tcBorders>
+            <w:shd w:val="clear" w:color="000000" w:fill="FFD966"/>
+            <w:noWrap/>
+            <w:vAlign w:val="center"/>
+            <w:hideMark/>
+          </w:tcPr>
+          <w:p>
+            <w:pPr>
+              <w:spacing w:after="0" w:line="240" w:lineRule="auto"/>
+              <w:jc w:val="center"/>
+              <w:rPr>
+                <w:rFonts w:ascii="Times New Roman" w:eastAsia="Times New Roman" w:hAnsi="Times New Roman" w:cs="Times New Roman"/>
+                <w:sz w:val="24"/>
+                <w:szCs w:val="24"/>
+                <w:lang w:eastAsia="es-GT"/>
+              </w:rPr>
+            </w:pPr>
+            <w:r>
+              <w:rPr>
+                <w:rFonts w:ascii="Times New Roman" w:eastAsia="Times New Roman" w:hAnsi="Times New Roman" w:cs="Times New Roman"/>
+                <w:sz w:val="24"/>
+                <w:szCs w:val="24"/>
+                <w:lang w:eastAsia="es-GT"/>
+              </w:rPr>
+              <w:t> </w:t>
+            </w:r>
+          </w:p>
+        </w:tc>
+        <w:tc>
+          <w:tcPr>
+            <w:tcW w:w="1062" w:type="dxa"/>
+            <w:tcBorders>
+              <w:top w:val="nil"/>
+              <w:left w:val="nil"/>
+              <w:bottom w:val="single" w:sz="4" w:space="0" w:color="auto"/>
+              <w:right w:val="single" w:sz="4" w:space="0" w:color="auto"/>
+            </w:tcBorders>
+            <w:shd w:val="clear" w:color="000000" w:fill="FFD966"/>
+            <w:noWrap/>
+            <w:vAlign w:val="center"/>
+            <w:hideMark/>
+          </w:tcPr>
+          <w:p>
+            <w:pPr>
+              <w:spacing w:after="0" w:line="240" w:lineRule="auto"/>
+              <w:jc w:val="center"/>
+              <w:rPr>
+                <w:rFonts w:ascii="Times New Roman" w:eastAsia="Times New Roman" w:hAnsi="Times New Roman" w:cs="Times New Roman"/>
+                <w:sz w:val="24"/>
+                <w:szCs w:val="24"/>
+                <w:lang w:eastAsia="es-GT"/>
+              </w:rPr>
+            </w:pPr>
+            <w:r>
+              <w:rPr>
+                <w:rFonts w:ascii="Times New Roman" w:eastAsia="Times New Roman" w:hAnsi="Times New Roman" w:cs="Times New Roman"/>
+                <w:sz w:val="24"/>
+                <w:szCs w:val="24"/>
+                <w:lang w:eastAsia="es-GT"/>
+              </w:rPr>
+              <w:t> </w:t>
+            </w:r>
+          </w:p>
+        </w:tc>
+        <w:tc>
+          <w:tcPr>
+            <w:tcW w:w="1433" w:type="dxa"/>
+            <w:tcBorders>
+              <w:top w:val="nil"/>
+              <w:left w:val="nil"/>
+              <w:bottom w:val="single" w:sz="4" w:space="0" w:color="auto"/>
+              <w:right w:val="single" w:sz="4" w:space="0" w:color="auto"/>
+            </w:tcBorders>
+            <w:shd w:val="clear" w:color="000000" w:fill="FFD966"/>
+            <w:noWrap/>
+            <w:vAlign w:val="center"/>
+            <w:hideMark/>
+          </w:tcPr>
+          <w:p>
+            <w:pPr>
+              <w:spacing w:after="0" w:line="240" w:lineRule="auto"/>
+              <w:jc w:val="center"/>
+              <w:rPr>
+                <w:rFonts w:ascii="Times New Roman" w:eastAsia="Times New Roman" w:hAnsi="Times New Roman" w:cs="Times New Roman"/>
+                <w:sz w:val="24"/>
+                <w:szCs w:val="24"/>
+                <w:lang w:eastAsia="es-GT"/>
+              </w:rPr>
+            </w:pPr>
+            <w:r>
+              <w:rPr>
+                <w:rFonts w:ascii="Times New Roman" w:eastAsia="Times New Roman" w:hAnsi="Times New Roman" w:cs="Times New Roman"/>
+                <w:sz w:val="24"/>
+                <w:szCs w:val="24"/>
+                <w:lang w:eastAsia="es-GT"/>
+              </w:rPr>
+              <w:t> </w:t>
+            </w:r>
+          </w:p>
+        </w:tc>
+        <w:tc>
+          <w:tcPr>
+            <w:tcW w:w="987" w:type="dxa"/>
+            <w:tcBorders>
+              <w:top w:val="nil"/>
+              <w:left w:val="nil"/>
+              <w:bottom w:val="single" w:sz="4" w:space="0" w:color="auto"/>
+              <w:right w:val="single" w:sz="4" w:space="0" w:color="auto"/>
+            </w:tcBorders>
+            <w:shd w:val="clear" w:color="000000" w:fill="FFD966"/>
+            <w:noWrap/>
+            <w:vAlign w:val="center"/>
+            <w:hideMark/>
+          </w:tcPr>
+          <w:p>
+            <w:pPr>
+              <w:spacing w:after="0" w:line="240" w:lineRule="auto"/>
+              <w:jc w:val="center"/>
+              <w:rPr>
+                <w:rFonts w:ascii="Times New Roman" w:eastAsia="Times New Roman" w:hAnsi="Times New Roman" w:cs="Times New Roman"/>
+                <w:sz w:val="24"/>
+                <w:szCs w:val="24"/>
+                <w:lang w:eastAsia="es-GT"/>
+              </w:rPr>
+            </w:pPr>
+            <w:r>
+              <w:rPr>
+                <w:rFonts w:ascii="Times New Roman" w:eastAsia="Times New Roman" w:hAnsi="Times New Roman" w:cs="Times New Roman"/>
+                <w:sz w:val="24"/>
+                <w:szCs w:val="24"/>
+                <w:lang w:eastAsia="es-GT"/>
+              </w:rPr>
+              <w:t>X</w:t>
+            </w:r>
+          </w:p>
+        </w:tc>
+        <w:tc>
+          <w:tcPr>
+            <w:tcW w:w="1137" w:type="dxa"/>
+            <w:tcBorders>
+              <w:top w:val="nil"/>
+              <w:left w:val="nil"/>
+              <w:bottom w:val="single" w:sz="4" w:space="0" w:color="auto"/>
+              <w:right w:val="single" w:sz="4" w:space="0" w:color="auto"/>
+            </w:tcBorders>
+            <w:shd w:val="clear" w:color="000000" w:fill="FFD966"/>
+            <w:noWrap/>
+            <w:vAlign w:val="center"/>
+            <w:hideMark/>
+          </w:tcPr>
+          <w:p>
+            <w:pPr>
+              <w:spacing w:after="0" w:line="240" w:lineRule="auto"/>
+              <w:jc w:val="center"/>
+              <w:rPr>
+                <w:rFonts w:ascii="Times New Roman" w:eastAsia="Times New Roman" w:hAnsi="Times New Roman" w:cs="Times New Roman"/>
+                <w:sz w:val="24"/>
+                <w:szCs w:val="24"/>
+                <w:lang w:eastAsia="es-GT"/>
+              </w:rPr>
+            </w:pPr>
+            <w:r>
+              <w:rPr>
+                <w:rFonts w:ascii="Times New Roman" w:eastAsia="Times New Roman" w:hAnsi="Times New Roman" w:cs="Times New Roman"/>
+                <w:sz w:val="24"/>
+                <w:szCs w:val="24"/>
+                <w:lang w:eastAsia="es-GT"/>
+              </w:rPr>
+              <w:t> </w:t>
+            </w:r>
+          </w:p>
+        </w:tc>
+        <w:tc>
+          <w:tcPr>
+            <w:tcW w:w="1101" w:type="dxa"/>
+            <w:tcBorders>
+              <w:top w:val="nil"/>
+              <w:left w:val="nil"/>
+              <w:bottom w:val="single" w:sz="4" w:space="0" w:color="auto"/>
+              <w:right w:val="single" w:sz="4" w:space="0" w:color="auto"/>
+            </w:tcBorders>
+            <w:shd w:val="clear" w:color="000000" w:fill="FFD966"/>
+            <w:noWrap/>
+            <w:vAlign w:val="center"/>
+            <w:hideMark/>
+          </w:tcPr>
+          <w:p>
+            <w:pPr>
+              <w:spacing w:after="0" w:line="240" w:lineRule="auto"/>
+              <w:jc w:val="center"/>
+              <w:rPr>
+                <w:rFonts w:ascii="Times New Roman" w:eastAsia="Times New Roman" w:hAnsi="Times New Roman" w:cs="Times New Roman"/>
+                <w:sz w:val="24"/>
+                <w:szCs w:val="24"/>
+                <w:lang w:eastAsia="es-GT"/>
+              </w:rPr>
+            </w:pPr>
+            <w:r>
+              <w:rPr>
+                <w:rFonts w:ascii="Times New Roman" w:eastAsia="Times New Roman" w:hAnsi="Times New Roman" w:cs="Times New Roman"/>
+                <w:sz w:val="24"/>
+                <w:szCs w:val="24"/>
+                <w:lang w:eastAsia="es-GT"/>
+              </w:rPr>
+              <w:t> </w:t>
+            </w:r>
+          </w:p>
+        </w:tc>
+        <w:tc>
+          <w:tcPr>
+            <w:tcW w:w="1443" w:type="dxa"/>
+            <w:tcBorders>
+              <w:top w:val="nil"/>
+              <w:left w:val="nil"/>
+              <w:bottom w:val="single" w:sz="4" w:space="0" w:color="auto"/>
+              <w:right w:val="single" w:sz="4" w:space="0" w:color="auto"/>
+            </w:tcBorders>
+            <w:shd w:val="clear" w:color="000000" w:fill="FFD966"/>
+            <w:noWrap/>
+            <w:vAlign w:val="center"/>
+            <w:hideMark/>
+          </w:tcPr>
+          <w:p>
+            <w:pPr>
+              <w:spacing w:after="0" w:line="240" w:lineRule="auto"/>
+              <w:jc w:val="center"/>
+              <w:rPr>
+                <w:rFonts w:ascii="Times New Roman" w:eastAsia="Times New Roman" w:hAnsi="Times New Roman" w:cs="Times New Roman"/>
+                <w:sz w:val="24"/>
+                <w:szCs w:val="24"/>
+                <w:lang w:eastAsia="es-GT"/>
+              </w:rPr>
+            </w:pPr>
+            <w:r>
+              <w:rPr>
+                <w:rFonts w:ascii="Times New Roman" w:eastAsia="Times New Roman" w:hAnsi="Times New Roman" w:cs="Times New Roman"/>
+                <w:sz w:val="24"/>
+                <w:szCs w:val="24"/>
+                <w:lang w:eastAsia="es-GT"/>
+              </w:rPr>
+              <w:t> </w:t>
+            </w:r>
+          </w:p>
+        </w:tc>
+      </w:tr>
+      <w:tr>
+        <w:trPr>
+          <w:trHeight w:val="338"/>
+        </w:trPr>
+        <w:tc>
+          <w:tcPr>
+            <w:tcW w:w="3487" w:type="dxa"/>
+            <w:tcBorders>
+              <w:top w:val="nil"/>
+              <w:left w:val="single" w:sz="4" w:space="0" w:color="auto"/>
+              <w:bottom w:val="single" w:sz="4" w:space="0" w:color="auto"/>
+              <w:right w:val="single" w:sz="4" w:space="0" w:color="auto"/>
+            </w:tcBorders>
+            <w:shd w:val="clear" w:color="000000" w:fill="FFD966"/>
+            <w:vAlign w:val="center"/>
+            <w:hideMark/>
+          </w:tcPr>
+          <w:p>
+            <w:pPr>
+              <w:spacing w:after="0" w:line="240" w:lineRule="auto"/>
+              <w:rPr>
+                <w:rFonts w:ascii="Times New Roman" w:eastAsia="Times New Roman" w:hAnsi="Times New Roman" w:cs="Times New Roman"/>
+                <w:sz w:val="24"/>
+                <w:szCs w:val="24"/>
+                <w:lang w:eastAsia="es-GT"/>
+              </w:rPr>
+            </w:pPr>
+            <w:r>
+              <w:rPr>
+                <w:rFonts w:ascii="Times New Roman" w:eastAsia="Times New Roman" w:hAnsi="Times New Roman" w:cs="Times New Roman"/>
+                <w:sz w:val="24"/>
+                <w:szCs w:val="24"/>
+                <w:lang w:eastAsia="es-GT"/>
+              </w:rPr>
+              <w:t>Crear archivo plano TXT</w:t>
+            </w:r>
+          </w:p>
+        </w:tc>
+        <w:tc>
+          <w:tcPr>
+            <w:tcW w:w="914" w:type="dxa"/>
+            <w:tcBorders>
+              <w:top w:val="nil"/>
+              <w:left w:val="nil"/>
+              <w:bottom w:val="single" w:sz="4" w:space="0" w:color="auto"/>
+              <w:right w:val="single" w:sz="4" w:space="0" w:color="auto"/>
+            </w:tcBorders>
+            <w:shd w:val="clear" w:color="000000" w:fill="FFD966"/>
+            <w:noWrap/>
+            <w:vAlign w:val="center"/>
+            <w:hideMark/>
+          </w:tcPr>
+          <w:p>
+            <w:pPr>
+              <w:spacing w:after="0" w:line="240" w:lineRule="auto"/>
+              <w:jc w:val="center"/>
+              <w:rPr>
+                <w:rFonts w:ascii="Times New Roman" w:eastAsia="Times New Roman" w:hAnsi="Times New Roman" w:cs="Times New Roman"/>
+                <w:sz w:val="24"/>
+                <w:szCs w:val="24"/>
+                <w:lang w:eastAsia="es-GT"/>
+              </w:rPr>
+            </w:pPr>
+            <w:r>
+              <w:rPr>
+                <w:rFonts w:ascii="Times New Roman" w:eastAsia="Times New Roman" w:hAnsi="Times New Roman" w:cs="Times New Roman"/>
+                <w:sz w:val="24"/>
+                <w:szCs w:val="24"/>
+                <w:lang w:eastAsia="es-GT"/>
+              </w:rPr>
+              <w:t> </w:t>
+            </w:r>
+          </w:p>
+        </w:tc>
+        <w:tc>
+          <w:tcPr>
+            <w:tcW w:w="1062" w:type="dxa"/>
+            <w:tcBorders>
+              <w:top w:val="nil"/>
+              <w:left w:val="nil"/>
+              <w:bottom w:val="single" w:sz="4" w:space="0" w:color="auto"/>
+              <w:right w:val="single" w:sz="4" w:space="0" w:color="auto"/>
+            </w:tcBorders>
+            <w:shd w:val="clear" w:color="000000" w:fill="FFD966"/>
+            <w:noWrap/>
+            <w:vAlign w:val="center"/>
+            <w:hideMark/>
+          </w:tcPr>
+          <w:p>
+            <w:pPr>
+              <w:spacing w:after="0" w:line="240" w:lineRule="auto"/>
+              <w:jc w:val="center"/>
+              <w:rPr>
+                <w:rFonts w:ascii="Times New Roman" w:eastAsia="Times New Roman" w:hAnsi="Times New Roman" w:cs="Times New Roman"/>
+                <w:sz w:val="24"/>
+                <w:szCs w:val="24"/>
+                <w:lang w:eastAsia="es-GT"/>
+              </w:rPr>
+            </w:pPr>
+            <w:r>
+              <w:rPr>
+                <w:rFonts w:ascii="Times New Roman" w:eastAsia="Times New Roman" w:hAnsi="Times New Roman" w:cs="Times New Roman"/>
+                <w:sz w:val="24"/>
+                <w:szCs w:val="24"/>
+                <w:lang w:eastAsia="es-GT"/>
+              </w:rPr>
+              <w:t> </w:t>
+            </w:r>
+          </w:p>
+        </w:tc>
+        <w:tc>
+          <w:tcPr>
+            <w:tcW w:w="1433" w:type="dxa"/>
+            <w:tcBorders>
+              <w:top w:val="nil"/>
+              <w:left w:val="nil"/>
+              <w:bottom w:val="single" w:sz="4" w:space="0" w:color="auto"/>
+              <w:right w:val="single" w:sz="4" w:space="0" w:color="auto"/>
+            </w:tcBorders>
+            <w:shd w:val="clear" w:color="000000" w:fill="FFD966"/>
+            <w:noWrap/>
+            <w:vAlign w:val="center"/>
+            <w:hideMark/>
+          </w:tcPr>
+          <w:p>
+            <w:pPr>
+              <w:spacing w:after="0" w:line="240" w:lineRule="auto"/>
+              <w:jc w:val="center"/>
+              <w:rPr>
+                <w:rFonts w:ascii="Times New Roman" w:eastAsia="Times New Roman" w:hAnsi="Times New Roman" w:cs="Times New Roman"/>
+                <w:sz w:val="24"/>
+                <w:szCs w:val="24"/>
+                <w:lang w:eastAsia="es-GT"/>
+              </w:rPr>
+            </w:pPr>
+            <w:r>
+              <w:rPr>
+                <w:rFonts w:ascii="Times New Roman" w:eastAsia="Times New Roman" w:hAnsi="Times New Roman" w:cs="Times New Roman"/>
+                <w:sz w:val="24"/>
+                <w:szCs w:val="24"/>
+                <w:lang w:eastAsia="es-GT"/>
+              </w:rPr>
+              <w:t> </w:t>
+            </w:r>
+          </w:p>
+        </w:tc>
+        <w:tc>
+          <w:tcPr>
+            <w:tcW w:w="987" w:type="dxa"/>
+            <w:tcBorders>
+              <w:top w:val="nil"/>
+              <w:left w:val="nil"/>
+              <w:bottom w:val="single" w:sz="4" w:space="0" w:color="auto"/>
+              <w:right w:val="single" w:sz="4" w:space="0" w:color="auto"/>
+            </w:tcBorders>
+            <w:shd w:val="clear" w:color="000000" w:fill="FFD966"/>
+            <w:noWrap/>
+            <w:vAlign w:val="center"/>
+            <w:hideMark/>
+          </w:tcPr>
+          <w:p>
+            <w:pPr>
+              <w:spacing w:after="0" w:line="240" w:lineRule="auto"/>
+              <w:jc w:val="center"/>
+              <w:rPr>
+                <w:rFonts w:ascii="Times New Roman" w:eastAsia="Times New Roman" w:hAnsi="Times New Roman" w:cs="Times New Roman"/>
+                <w:sz w:val="24"/>
+                <w:szCs w:val="24"/>
+                <w:lang w:eastAsia="es-GT"/>
+              </w:rPr>
+            </w:pPr>
+            <w:r>
+              <w:rPr>
+                <w:rFonts w:ascii="Times New Roman" w:eastAsia="Times New Roman" w:hAnsi="Times New Roman" w:cs="Times New Roman"/>
+                <w:sz w:val="24"/>
+                <w:szCs w:val="24"/>
+                <w:lang w:eastAsia="es-GT"/>
+              </w:rPr>
+              <w:t> </w:t>
+            </w:r>
+          </w:p>
+        </w:tc>
+        <w:tc>
+          <w:tcPr>
+            <w:tcW w:w="1137" w:type="dxa"/>
+            <w:tcBorders>
+              <w:top w:val="nil"/>
+              <w:left w:val="nil"/>
+              <w:bottom w:val="single" w:sz="4" w:space="0" w:color="auto"/>
+              <w:right w:val="single" w:sz="4" w:space="0" w:color="auto"/>
+            </w:tcBorders>
+            <w:shd w:val="clear" w:color="000000" w:fill="FFD966"/>
+            <w:noWrap/>
+            <w:vAlign w:val="center"/>
+            <w:hideMark/>
+          </w:tcPr>
+          <w:p>
+            <w:pPr>
+              <w:spacing w:after="0" w:line="240" w:lineRule="auto"/>
+              <w:jc w:val="center"/>
+              <w:rPr>
+                <w:rFonts w:ascii="Times New Roman" w:eastAsia="Times New Roman" w:hAnsi="Times New Roman" w:cs="Times New Roman"/>
+                <w:sz w:val="24"/>
+                <w:szCs w:val="24"/>
+                <w:lang w:eastAsia="es-GT"/>
+              </w:rPr>
+            </w:pPr>
+            <w:r>
+              <w:rPr>
+                <w:rFonts w:ascii="Times New Roman" w:eastAsia="Times New Roman" w:hAnsi="Times New Roman" w:cs="Times New Roman"/>
+                <w:sz w:val="24"/>
+                <w:szCs w:val="24"/>
+                <w:lang w:eastAsia="es-GT"/>
+              </w:rPr>
+              <w:t>X</w:t>
+            </w:r>
+          </w:p>
+        </w:tc>
+        <w:tc>
+          <w:tcPr>
+            <w:tcW w:w="1101" w:type="dxa"/>
+            <w:tcBorders>
+              <w:top w:val="nil"/>
+              <w:left w:val="nil"/>
+              <w:bottom w:val="single" w:sz="4" w:space="0" w:color="auto"/>
+              <w:right w:val="single" w:sz="4" w:space="0" w:color="auto"/>
+            </w:tcBorders>
+            <w:shd w:val="clear" w:color="000000" w:fill="FFD966"/>
+            <w:noWrap/>
+            <w:vAlign w:val="center"/>
+            <w:hideMark/>
+          </w:tcPr>
+          <w:p>
+            <w:pPr>
+              <w:spacing w:after="0" w:line="240" w:lineRule="auto"/>
+              <w:jc w:val="center"/>
+              <w:rPr>
+                <w:rFonts w:ascii="Times New Roman" w:eastAsia="Times New Roman" w:hAnsi="Times New Roman" w:cs="Times New Roman"/>
+                <w:sz w:val="24"/>
+                <w:szCs w:val="24"/>
+                <w:lang w:eastAsia="es-GT"/>
+              </w:rPr>
+            </w:pPr>
+            <w:r>
+              <w:rPr>
+                <w:rFonts w:ascii="Times New Roman" w:eastAsia="Times New Roman" w:hAnsi="Times New Roman" w:cs="Times New Roman"/>
+                <w:sz w:val="24"/>
+                <w:szCs w:val="24"/>
+                <w:lang w:eastAsia="es-GT"/>
+              </w:rPr>
+              <w:t> </w:t>
+            </w:r>
+          </w:p>
+        </w:tc>
+        <w:tc>
+          <w:tcPr>
+            <w:tcW w:w="1443" w:type="dxa"/>
+            <w:tcBorders>
+              <w:top w:val="nil"/>
+              <w:left w:val="nil"/>
+              <w:bottom w:val="single" w:sz="4" w:space="0" w:color="auto"/>
+              <w:right w:val="single" w:sz="4" w:space="0" w:color="auto"/>
+            </w:tcBorders>
+            <w:shd w:val="clear" w:color="000000" w:fill="FFD966"/>
+            <w:noWrap/>
+            <w:vAlign w:val="center"/>
+            <w:hideMark/>
+          </w:tcPr>
+          <w:p>
+            <w:pPr>
+              <w:spacing w:after="0" w:line="240" w:lineRule="auto"/>
+              <w:jc w:val="center"/>
+              <w:rPr>
+                <w:rFonts w:ascii="Times New Roman" w:eastAsia="Times New Roman" w:hAnsi="Times New Roman" w:cs="Times New Roman"/>
+                <w:sz w:val="24"/>
+                <w:szCs w:val="24"/>
+                <w:lang w:eastAsia="es-GT"/>
+              </w:rPr>
+            </w:pPr>
+            <w:r>
+              <w:rPr>
+                <w:rFonts w:ascii="Times New Roman" w:eastAsia="Times New Roman" w:hAnsi="Times New Roman" w:cs="Times New Roman"/>
+                <w:sz w:val="24"/>
+                <w:szCs w:val="24"/>
+                <w:lang w:eastAsia="es-GT"/>
+              </w:rPr>
+              <w:t> </w:t>
+            </w:r>
+          </w:p>
+        </w:tc>
+      </w:tr>
+      <w:tr>
+        <w:trPr>
+          <w:trHeight w:val="338"/>
+        </w:trPr>
+        <w:tc>
+          <w:tcPr>
+            <w:tcW w:w="3487" w:type="dxa"/>
+            <w:tcBorders>
+              <w:top w:val="nil"/>
+              <w:left w:val="single" w:sz="4" w:space="0" w:color="auto"/>
+              <w:bottom w:val="single" w:sz="4" w:space="0" w:color="auto"/>
+              <w:right w:val="single" w:sz="4" w:space="0" w:color="auto"/>
+            </w:tcBorders>
+            <w:shd w:val="clear" w:color="000000" w:fill="FFD966"/>
+            <w:vAlign w:val="bottom"/>
+            <w:hideMark/>
+          </w:tcPr>
+          <w:p>
+            <w:pPr>
+              <w:spacing w:after="0" w:line="240" w:lineRule="auto"/>
+              <w:rPr>
+                <w:rFonts w:ascii="Times New Roman" w:eastAsia="Times New Roman" w:hAnsi="Times New Roman" w:cs="Times New Roman"/>
+                <w:sz w:val="24"/>
+                <w:szCs w:val="24"/>
+                <w:lang w:eastAsia="es-GT"/>
+              </w:rPr>
+            </w:pPr>
+            <w:r>
+              <w:rPr>
+                <w:rFonts w:ascii="Times New Roman" w:eastAsia="Times New Roman" w:hAnsi="Times New Roman" w:cs="Times New Roman"/>
+                <w:sz w:val="24"/>
+                <w:szCs w:val="24"/>
+                <w:lang w:eastAsia="es-GT"/>
+              </w:rPr>
+              <w:t> </w:t>
+            </w:r>
+          </w:p>
+        </w:tc>
+        <w:tc>
+          <w:tcPr>
+            <w:tcW w:w="914" w:type="dxa"/>
+            <w:tcBorders>
+              <w:top w:val="nil"/>
+              <w:left w:val="nil"/>
+              <w:bottom w:val="single" w:sz="4" w:space="0" w:color="auto"/>
+              <w:right w:val="single" w:sz="4" w:space="0" w:color="auto"/>
+            </w:tcBorders>
+            <w:shd w:val="clear" w:color="000000" w:fill="FFD966"/>
+            <w:noWrap/>
+            <w:hideMark/>
+          </w:tcPr>
+          <w:p>
+            <w:pPr>
+              <w:spacing w:after="0" w:line="240" w:lineRule="auto"/>
+              <w:jc w:val="center"/>
+              <w:rPr>
+                <w:rFonts w:ascii="Times New Roman" w:eastAsia="Times New Roman" w:hAnsi="Times New Roman" w:cs="Times New Roman"/>
+                <w:sz w:val="24"/>
+                <w:szCs w:val="24"/>
+                <w:lang w:eastAsia="es-GT"/>
+              </w:rPr>
+            </w:pPr>
+            <w:r>
+              <w:rPr>
+                <w:rFonts w:ascii="Times New Roman" w:eastAsia="Times New Roman" w:hAnsi="Times New Roman" w:cs="Times New Roman"/>
+                <w:sz w:val="24"/>
+                <w:szCs w:val="24"/>
+                <w:lang w:eastAsia="es-GT"/>
+              </w:rPr>
+              <w:t> </w:t>
+            </w:r>
+          </w:p>
+        </w:tc>
+        <w:tc>
+          <w:tcPr>
+            <w:tcW w:w="1062" w:type="dxa"/>
+            <w:tcBorders>
+              <w:top w:val="nil"/>
+              <w:left w:val="nil"/>
+              <w:bottom w:val="single" w:sz="4" w:space="0" w:color="auto"/>
+              <w:right w:val="single" w:sz="4" w:space="0" w:color="auto"/>
+            </w:tcBorders>
+            <w:shd w:val="clear" w:color="000000" w:fill="FFD966"/>
+            <w:noWrap/>
+            <w:vAlign w:val="center"/>
+            <w:hideMark/>
+          </w:tcPr>
+          <w:p>
+            <w:pPr>
+              <w:spacing w:after="0" w:line="240" w:lineRule="auto"/>
+              <w:jc w:val="center"/>
+              <w:rPr>
+                <w:rFonts w:ascii="Times New Roman" w:eastAsia="Times New Roman" w:hAnsi="Times New Roman" w:cs="Times New Roman"/>
+                <w:sz w:val="24"/>
+                <w:szCs w:val="24"/>
+                <w:lang w:eastAsia="es-GT"/>
+              </w:rPr>
+            </w:pPr>
+            <w:r>
+              <w:rPr>
+                <w:rFonts w:ascii="Times New Roman" w:eastAsia="Times New Roman" w:hAnsi="Times New Roman" w:cs="Times New Roman"/>
+                <w:sz w:val="24"/>
+                <w:szCs w:val="24"/>
+                <w:lang w:eastAsia="es-GT"/>
+              </w:rPr>
+              <w:t> </w:t>
+            </w:r>
+          </w:p>
+        </w:tc>
+        <w:tc>
+          <w:tcPr>
+            <w:tcW w:w="1433" w:type="dxa"/>
+            <w:tcBorders>
+              <w:top w:val="nil"/>
+              <w:left w:val="nil"/>
+              <w:bottom w:val="single" w:sz="4" w:space="0" w:color="auto"/>
+              <w:right w:val="single" w:sz="4" w:space="0" w:color="auto"/>
+            </w:tcBorders>
+            <w:shd w:val="clear" w:color="000000" w:fill="FFD966"/>
+            <w:noWrap/>
+            <w:vAlign w:val="center"/>
+            <w:hideMark/>
+          </w:tcPr>
+          <w:p>
+            <w:pPr>
+              <w:spacing w:after="0" w:line="240" w:lineRule="auto"/>
+              <w:jc w:val="center"/>
+              <w:rPr>
+                <w:rFonts w:ascii="Times New Roman" w:eastAsia="Times New Roman" w:hAnsi="Times New Roman" w:cs="Times New Roman"/>
+                <w:sz w:val="24"/>
+                <w:szCs w:val="24"/>
+                <w:lang w:eastAsia="es-GT"/>
+              </w:rPr>
+            </w:pPr>
+            <w:r>
+              <w:rPr>
+                <w:rFonts w:ascii="Times New Roman" w:eastAsia="Times New Roman" w:hAnsi="Times New Roman" w:cs="Times New Roman"/>
+                <w:sz w:val="24"/>
+                <w:szCs w:val="24"/>
+                <w:lang w:eastAsia="es-GT"/>
+              </w:rPr>
+              <w:t> </w:t>
+            </w:r>
+          </w:p>
+        </w:tc>
+        <w:tc>
+          <w:tcPr>
+            <w:tcW w:w="987" w:type="dxa"/>
+            <w:tcBorders>
+              <w:top w:val="nil"/>
+              <w:left w:val="nil"/>
+              <w:bottom w:val="single" w:sz="4" w:space="0" w:color="auto"/>
+              <w:right w:val="single" w:sz="4" w:space="0" w:color="auto"/>
+            </w:tcBorders>
+            <w:shd w:val="clear" w:color="000000" w:fill="FFD966"/>
+            <w:noWrap/>
+            <w:vAlign w:val="center"/>
+            <w:hideMark/>
+          </w:tcPr>
+          <w:p>
+            <w:pPr>
+              <w:spacing w:after="0" w:line="240" w:lineRule="auto"/>
+              <w:jc w:val="center"/>
+              <w:rPr>
+                <w:rFonts w:ascii="Times New Roman" w:eastAsia="Times New Roman" w:hAnsi="Times New Roman" w:cs="Times New Roman"/>
+                <w:sz w:val="24"/>
+                <w:szCs w:val="24"/>
+                <w:lang w:eastAsia="es-GT"/>
+              </w:rPr>
+            </w:pPr>
+            <w:r>
+              <w:rPr>
+                <w:rFonts w:ascii="Times New Roman" w:eastAsia="Times New Roman" w:hAnsi="Times New Roman" w:cs="Times New Roman"/>
+                <w:sz w:val="24"/>
+                <w:szCs w:val="24"/>
+                <w:lang w:eastAsia="es-GT"/>
+              </w:rPr>
+              <w:t> </w:t>
+            </w:r>
+          </w:p>
+        </w:tc>
+        <w:tc>
+          <w:tcPr>
+            <w:tcW w:w="1137" w:type="dxa"/>
+            <w:tcBorders>
+              <w:top w:val="nil"/>
+              <w:left w:val="nil"/>
+              <w:bottom w:val="single" w:sz="4" w:space="0" w:color="auto"/>
+              <w:right w:val="single" w:sz="4" w:space="0" w:color="auto"/>
+            </w:tcBorders>
+            <w:shd w:val="clear" w:color="000000" w:fill="FFD966"/>
+            <w:noWrap/>
+            <w:vAlign w:val="center"/>
+            <w:hideMark/>
+          </w:tcPr>
+          <w:p>
+            <w:pPr>
+              <w:spacing w:after="0" w:line="240" w:lineRule="auto"/>
+              <w:jc w:val="center"/>
+              <w:rPr>
+                <w:rFonts w:ascii="Times New Roman" w:eastAsia="Times New Roman" w:hAnsi="Times New Roman" w:cs="Times New Roman"/>
+                <w:sz w:val="24"/>
+                <w:szCs w:val="24"/>
+                <w:lang w:eastAsia="es-GT"/>
+              </w:rPr>
+            </w:pPr>
+            <w:r>
+              <w:rPr>
+                <w:rFonts w:ascii="Times New Roman" w:eastAsia="Times New Roman" w:hAnsi="Times New Roman" w:cs="Times New Roman"/>
+                <w:sz w:val="24"/>
+                <w:szCs w:val="24"/>
+                <w:lang w:eastAsia="es-GT"/>
+              </w:rPr>
+              <w:t> </w:t>
+            </w:r>
+          </w:p>
+        </w:tc>
+        <w:tc>
+          <w:tcPr>
+            <w:tcW w:w="1101" w:type="dxa"/>
+            <w:tcBorders>
+              <w:top w:val="nil"/>
+              <w:left w:val="nil"/>
+              <w:bottom w:val="single" w:sz="4" w:space="0" w:color="auto"/>
+              <w:right w:val="single" w:sz="4" w:space="0" w:color="auto"/>
+            </w:tcBorders>
+            <w:shd w:val="clear" w:color="000000" w:fill="FFD966"/>
+            <w:noWrap/>
+            <w:vAlign w:val="center"/>
+            <w:hideMark/>
+          </w:tcPr>
+          <w:p>
+            <w:pPr>
+              <w:spacing w:after="0" w:line="240" w:lineRule="auto"/>
+              <w:jc w:val="center"/>
+              <w:rPr>
+                <w:rFonts w:ascii="Times New Roman" w:eastAsia="Times New Roman" w:hAnsi="Times New Roman" w:cs="Times New Roman"/>
+                <w:sz w:val="24"/>
+                <w:szCs w:val="24"/>
+                <w:lang w:eastAsia="es-GT"/>
+              </w:rPr>
+            </w:pPr>
+            <w:r>
+              <w:rPr>
+                <w:rFonts w:ascii="Times New Roman" w:eastAsia="Times New Roman" w:hAnsi="Times New Roman" w:cs="Times New Roman"/>
+                <w:sz w:val="24"/>
+                <w:szCs w:val="24"/>
+                <w:lang w:eastAsia="es-GT"/>
+              </w:rPr>
+              <w:t> </w:t>
+            </w:r>
+          </w:p>
+        </w:tc>
+        <w:tc>
+          <w:tcPr>
+            <w:tcW w:w="1443" w:type="dxa"/>
+            <w:tcBorders>
+              <w:top w:val="nil"/>
+              <w:left w:val="nil"/>
+              <w:bottom w:val="single" w:sz="4" w:space="0" w:color="auto"/>
+              <w:right w:val="single" w:sz="4" w:space="0" w:color="auto"/>
+            </w:tcBorders>
+            <w:shd w:val="clear" w:color="000000" w:fill="FFD966"/>
+            <w:noWrap/>
+            <w:vAlign w:val="center"/>
+            <w:hideMark/>
+          </w:tcPr>
+          <w:p>
+            <w:pPr>
+              <w:spacing w:after="0" w:line="240" w:lineRule="auto"/>
+              <w:jc w:val="center"/>
+              <w:rPr>
+                <w:rFonts w:ascii="Times New Roman" w:eastAsia="Times New Roman" w:hAnsi="Times New Roman" w:cs="Times New Roman"/>
+                <w:sz w:val="24"/>
+                <w:szCs w:val="24"/>
+                <w:lang w:eastAsia="es-GT"/>
+              </w:rPr>
+            </w:pPr>
+            <w:r>
+              <w:rPr>
+                <w:rFonts w:ascii="Times New Roman" w:eastAsia="Times New Roman" w:hAnsi="Times New Roman" w:cs="Times New Roman"/>
+                <w:sz w:val="24"/>
+                <w:szCs w:val="24"/>
+                <w:lang w:eastAsia="es-GT"/>
+              </w:rPr>
+              <w:t> </w:t>
+            </w:r>
+          </w:p>
+        </w:tc>
+      </w:tr>
+      <w:tr>
+        <w:trPr>
+          <w:trHeight w:val="338"/>
+        </w:trPr>
+        <w:tc>
+          <w:tcPr>
+            <w:tcW w:w="3487" w:type="dxa"/>
+            <w:tcBorders>
+              <w:top w:val="nil"/>
+              <w:left w:val="single" w:sz="4" w:space="0" w:color="auto"/>
+              <w:bottom w:val="single" w:sz="4" w:space="0" w:color="auto"/>
+              <w:right w:val="single" w:sz="4" w:space="0" w:color="auto"/>
+            </w:tcBorders>
+            <w:shd w:val="clear" w:color="000000" w:fill="FFD966"/>
+            <w:hideMark/>
+          </w:tcPr>
+          <w:p>
+            <w:pPr>
+              <w:spacing w:after="0" w:line="240" w:lineRule="auto"/>
+              <w:rPr>
+                <w:rFonts w:ascii="Times New Roman" w:eastAsia="Times New Roman" w:hAnsi="Times New Roman" w:cs="Times New Roman"/>
+                <w:sz w:val="24"/>
+                <w:szCs w:val="24"/>
+                <w:lang w:eastAsia="es-GT"/>
+              </w:rPr>
+            </w:pPr>
+            <w:r>
+              <w:rPr>
+                <w:rFonts w:ascii="Times New Roman" w:eastAsia="Times New Roman" w:hAnsi="Times New Roman" w:cs="Times New Roman"/>
+                <w:sz w:val="24"/>
+                <w:szCs w:val="24"/>
+                <w:lang w:eastAsia="es-GT"/>
+              </w:rPr>
+              <w:t> </w:t>
+            </w:r>
+          </w:p>
+        </w:tc>
+        <w:tc>
+          <w:tcPr>
+            <w:tcW w:w="914" w:type="dxa"/>
+            <w:tcBorders>
+              <w:top w:val="nil"/>
+              <w:left w:val="nil"/>
+              <w:bottom w:val="single" w:sz="4" w:space="0" w:color="auto"/>
+              <w:right w:val="single" w:sz="4" w:space="0" w:color="auto"/>
+            </w:tcBorders>
+            <w:shd w:val="clear" w:color="000000" w:fill="FFD966"/>
+            <w:noWrap/>
+            <w:hideMark/>
+          </w:tcPr>
+          <w:p>
+            <w:pPr>
+              <w:spacing w:after="0" w:line="240" w:lineRule="auto"/>
+              <w:jc w:val="center"/>
+              <w:rPr>
+                <w:rFonts w:ascii="Times New Roman" w:eastAsia="Times New Roman" w:hAnsi="Times New Roman" w:cs="Times New Roman"/>
+                <w:sz w:val="24"/>
+                <w:szCs w:val="24"/>
+                <w:lang w:eastAsia="es-GT"/>
+              </w:rPr>
+            </w:pPr>
+            <w:r>
+              <w:rPr>
+                <w:rFonts w:ascii="Times New Roman" w:eastAsia="Times New Roman" w:hAnsi="Times New Roman" w:cs="Times New Roman"/>
+                <w:sz w:val="24"/>
+                <w:szCs w:val="24"/>
+                <w:lang w:eastAsia="es-GT"/>
+              </w:rPr>
+              <w:t> </w:t>
+            </w:r>
+          </w:p>
+        </w:tc>
+        <w:tc>
+          <w:tcPr>
+            <w:tcW w:w="1062" w:type="dxa"/>
+            <w:tcBorders>
+              <w:top w:val="nil"/>
+              <w:left w:val="nil"/>
+              <w:bottom w:val="single" w:sz="4" w:space="0" w:color="auto"/>
+              <w:right w:val="single" w:sz="4" w:space="0" w:color="auto"/>
+            </w:tcBorders>
+            <w:shd w:val="clear" w:color="000000" w:fill="FFD966"/>
+            <w:noWrap/>
+            <w:vAlign w:val="center"/>
+            <w:hideMark/>
+          </w:tcPr>
+          <w:p>
+            <w:pPr>
+              <w:spacing w:after="0" w:line="240" w:lineRule="auto"/>
+              <w:jc w:val="center"/>
+              <w:rPr>
+                <w:rFonts w:ascii="Times New Roman" w:eastAsia="Times New Roman" w:hAnsi="Times New Roman" w:cs="Times New Roman"/>
+                <w:sz w:val="24"/>
+                <w:szCs w:val="24"/>
+                <w:lang w:eastAsia="es-GT"/>
+              </w:rPr>
+            </w:pPr>
+            <w:r>
+              <w:rPr>
+                <w:rFonts w:ascii="Times New Roman" w:eastAsia="Times New Roman" w:hAnsi="Times New Roman" w:cs="Times New Roman"/>
+                <w:sz w:val="24"/>
+                <w:szCs w:val="24"/>
+                <w:lang w:eastAsia="es-GT"/>
+              </w:rPr>
+              <w:t> </w:t>
+            </w:r>
+          </w:p>
+        </w:tc>
+        <w:tc>
+          <w:tcPr>
+            <w:tcW w:w="1433" w:type="dxa"/>
+            <w:tcBorders>
+              <w:top w:val="nil"/>
+              <w:left w:val="nil"/>
+              <w:bottom w:val="single" w:sz="4" w:space="0" w:color="auto"/>
+              <w:right w:val="single" w:sz="4" w:space="0" w:color="auto"/>
+            </w:tcBorders>
+            <w:shd w:val="clear" w:color="000000" w:fill="FFD966"/>
+            <w:noWrap/>
+            <w:vAlign w:val="center"/>
+            <w:hideMark/>
+          </w:tcPr>
+          <w:p>
+            <w:pPr>
+              <w:spacing w:after="0" w:line="240" w:lineRule="auto"/>
+              <w:jc w:val="center"/>
+              <w:rPr>
+                <w:rFonts w:ascii="Times New Roman" w:eastAsia="Times New Roman" w:hAnsi="Times New Roman" w:cs="Times New Roman"/>
+                <w:sz w:val="24"/>
+                <w:szCs w:val="24"/>
+                <w:lang w:eastAsia="es-GT"/>
+              </w:rPr>
+            </w:pPr>
+            <w:r>
+              <w:rPr>
+                <w:rFonts w:ascii="Times New Roman" w:eastAsia="Times New Roman" w:hAnsi="Times New Roman" w:cs="Times New Roman"/>
+                <w:sz w:val="24"/>
+                <w:szCs w:val="24"/>
+                <w:lang w:eastAsia="es-GT"/>
+              </w:rPr>
+              <w:t> </w:t>
+            </w:r>
+          </w:p>
+        </w:tc>
+        <w:tc>
+          <w:tcPr>
+            <w:tcW w:w="987" w:type="dxa"/>
+            <w:tcBorders>
+              <w:top w:val="nil"/>
+              <w:left w:val="nil"/>
+              <w:bottom w:val="single" w:sz="4" w:space="0" w:color="auto"/>
+              <w:right w:val="single" w:sz="4" w:space="0" w:color="auto"/>
+            </w:tcBorders>
+            <w:shd w:val="clear" w:color="000000" w:fill="FFD966"/>
+            <w:noWrap/>
+            <w:vAlign w:val="center"/>
+            <w:hideMark/>
+          </w:tcPr>
+          <w:p>
+            <w:pPr>
+              <w:spacing w:after="0" w:line="240" w:lineRule="auto"/>
+              <w:jc w:val="center"/>
+              <w:rPr>
+                <w:rFonts w:ascii="Times New Roman" w:eastAsia="Times New Roman" w:hAnsi="Times New Roman" w:cs="Times New Roman"/>
+                <w:sz w:val="24"/>
+                <w:szCs w:val="24"/>
+                <w:lang w:eastAsia="es-GT"/>
+              </w:rPr>
+            </w:pPr>
+            <w:r>
+              <w:rPr>
+                <w:rFonts w:ascii="Times New Roman" w:eastAsia="Times New Roman" w:hAnsi="Times New Roman" w:cs="Times New Roman"/>
+                <w:sz w:val="24"/>
+                <w:szCs w:val="24"/>
+                <w:lang w:eastAsia="es-GT"/>
+              </w:rPr>
+              <w:t> </w:t>
+            </w:r>
+          </w:p>
+        </w:tc>
+        <w:tc>
+          <w:tcPr>
+            <w:tcW w:w="1137" w:type="dxa"/>
+            <w:tcBorders>
+              <w:top w:val="nil"/>
+              <w:left w:val="nil"/>
+              <w:bottom w:val="single" w:sz="4" w:space="0" w:color="auto"/>
+              <w:right w:val="single" w:sz="4" w:space="0" w:color="auto"/>
+            </w:tcBorders>
+            <w:shd w:val="clear" w:color="000000" w:fill="FFD966"/>
+            <w:noWrap/>
+            <w:vAlign w:val="center"/>
+            <w:hideMark/>
+          </w:tcPr>
+          <w:p>
+            <w:pPr>
+              <w:spacing w:after="0" w:line="240" w:lineRule="auto"/>
+              <w:jc w:val="center"/>
+              <w:rPr>
+                <w:rFonts w:ascii="Times New Roman" w:eastAsia="Times New Roman" w:hAnsi="Times New Roman" w:cs="Times New Roman"/>
+                <w:sz w:val="24"/>
+                <w:szCs w:val="24"/>
+                <w:lang w:eastAsia="es-GT"/>
+              </w:rPr>
+            </w:pPr>
+            <w:r>
+              <w:rPr>
+                <w:rFonts w:ascii="Times New Roman" w:eastAsia="Times New Roman" w:hAnsi="Times New Roman" w:cs="Times New Roman"/>
+                <w:sz w:val="24"/>
+                <w:szCs w:val="24"/>
+                <w:lang w:eastAsia="es-GT"/>
+              </w:rPr>
+              <w:t> </w:t>
+            </w:r>
+          </w:p>
+        </w:tc>
+        <w:tc>
+          <w:tcPr>
+            <w:tcW w:w="1101" w:type="dxa"/>
+            <w:tcBorders>
+              <w:top w:val="nil"/>
+              <w:left w:val="nil"/>
+              <w:bottom w:val="single" w:sz="4" w:space="0" w:color="auto"/>
+              <w:right w:val="single" w:sz="4" w:space="0" w:color="auto"/>
+            </w:tcBorders>
+            <w:shd w:val="clear" w:color="000000" w:fill="FFD966"/>
+            <w:noWrap/>
+            <w:vAlign w:val="center"/>
+            <w:hideMark/>
+          </w:tcPr>
+          <w:p>
+            <w:pPr>
+              <w:spacing w:after="0" w:line="240" w:lineRule="auto"/>
+              <w:jc w:val="center"/>
+              <w:rPr>
+                <w:rFonts w:ascii="Times New Roman" w:eastAsia="Times New Roman" w:hAnsi="Times New Roman" w:cs="Times New Roman"/>
+                <w:sz w:val="24"/>
+                <w:szCs w:val="24"/>
+                <w:lang w:eastAsia="es-GT"/>
+              </w:rPr>
+            </w:pPr>
+            <w:r>
+              <w:rPr>
+                <w:rFonts w:ascii="Times New Roman" w:eastAsia="Times New Roman" w:hAnsi="Times New Roman" w:cs="Times New Roman"/>
+                <w:sz w:val="24"/>
+                <w:szCs w:val="24"/>
+                <w:lang w:eastAsia="es-GT"/>
+              </w:rPr>
+              <w:t> </w:t>
+            </w:r>
+          </w:p>
+        </w:tc>
+        <w:tc>
+          <w:tcPr>
+            <w:tcW w:w="1443" w:type="dxa"/>
+            <w:tcBorders>
+              <w:top w:val="nil"/>
+              <w:left w:val="nil"/>
+              <w:bottom w:val="single" w:sz="4" w:space="0" w:color="auto"/>
+              <w:right w:val="single" w:sz="4" w:space="0" w:color="auto"/>
+            </w:tcBorders>
+            <w:shd w:val="clear" w:color="000000" w:fill="FFD966"/>
+            <w:noWrap/>
+            <w:vAlign w:val="center"/>
+            <w:hideMark/>
+          </w:tcPr>
+          <w:p>
+            <w:pPr>
+              <w:spacing w:after="0" w:line="240" w:lineRule="auto"/>
+              <w:jc w:val="center"/>
+              <w:rPr>
+                <w:rFonts w:ascii="Times New Roman" w:eastAsia="Times New Roman" w:hAnsi="Times New Roman" w:cs="Times New Roman"/>
+                <w:sz w:val="24"/>
+                <w:szCs w:val="24"/>
+                <w:lang w:eastAsia="es-GT"/>
+              </w:rPr>
+            </w:pPr>
+            <w:r>
+              <w:rPr>
+                <w:rFonts w:ascii="Times New Roman" w:eastAsia="Times New Roman" w:hAnsi="Times New Roman" w:cs="Times New Roman"/>
+                <w:sz w:val="24"/>
+                <w:szCs w:val="24"/>
+                <w:lang w:eastAsia="es-GT"/>
+              </w:rPr>
+              <w:t> </w:t>
+            </w:r>
+          </w:p>
+        </w:tc>
+      </w:tr>
+      <w:tr>
+        <w:trPr>
+          <w:trHeight w:val="338"/>
+        </w:trPr>
+        <w:tc>
+          <w:tcPr>
+            <w:tcW w:w="3487" w:type="dxa"/>
+            <w:tcBorders>
+              <w:top w:val="nil"/>
+              <w:left w:val="single" w:sz="4" w:space="0" w:color="auto"/>
+              <w:bottom w:val="single" w:sz="4" w:space="0" w:color="auto"/>
+              <w:right w:val="single" w:sz="4" w:space="0" w:color="auto"/>
+            </w:tcBorders>
+            <w:shd w:val="clear" w:color="000000" w:fill="FFD966"/>
+            <w:hideMark/>
+          </w:tcPr>
+          <w:p>
+            <w:pPr>
+              <w:spacing w:after="0" w:line="240" w:lineRule="auto"/>
+              <w:rPr>
+                <w:rFonts w:ascii="Times New Roman" w:eastAsia="Times New Roman" w:hAnsi="Times New Roman" w:cs="Times New Roman"/>
+                <w:sz w:val="24"/>
+                <w:szCs w:val="24"/>
+                <w:lang w:eastAsia="es-GT"/>
+              </w:rPr>
+            </w:pPr>
+            <w:r>
+              <w:rPr>
+                <w:rFonts w:ascii="Times New Roman" w:eastAsia="Times New Roman" w:hAnsi="Times New Roman" w:cs="Times New Roman"/>
+                <w:sz w:val="24"/>
+                <w:szCs w:val="24"/>
+                <w:lang w:eastAsia="es-GT"/>
+              </w:rPr>
+              <w:t> </w:t>
+            </w:r>
+          </w:p>
+        </w:tc>
+        <w:tc>
+          <w:tcPr>
+            <w:tcW w:w="914" w:type="dxa"/>
+            <w:tcBorders>
+              <w:top w:val="nil"/>
+              <w:left w:val="nil"/>
+              <w:bottom w:val="single" w:sz="4" w:space="0" w:color="auto"/>
+              <w:right w:val="single" w:sz="4" w:space="0" w:color="auto"/>
+            </w:tcBorders>
+            <w:shd w:val="clear" w:color="000000" w:fill="FFD966"/>
+            <w:noWrap/>
+            <w:hideMark/>
+          </w:tcPr>
+          <w:p>
+            <w:pPr>
+              <w:spacing w:after="0" w:line="240" w:lineRule="auto"/>
+              <w:rPr>
+                <w:rFonts w:ascii="Times New Roman" w:eastAsia="Times New Roman" w:hAnsi="Times New Roman" w:cs="Times New Roman"/>
+                <w:sz w:val="24"/>
+                <w:szCs w:val="24"/>
+                <w:lang w:eastAsia="es-GT"/>
+              </w:rPr>
+            </w:pPr>
+            <w:r>
+              <w:rPr>
+                <w:rFonts w:ascii="Times New Roman" w:eastAsia="Times New Roman" w:hAnsi="Times New Roman" w:cs="Times New Roman"/>
+                <w:sz w:val="24"/>
+                <w:szCs w:val="24"/>
+                <w:lang w:eastAsia="es-GT"/>
+              </w:rPr>
+              <w:t> </w:t>
+            </w:r>
+          </w:p>
+        </w:tc>
+        <w:tc>
+          <w:tcPr>
+            <w:tcW w:w="1062" w:type="dxa"/>
+            <w:tcBorders>
+              <w:top w:val="nil"/>
+              <w:left w:val="nil"/>
+              <w:bottom w:val="single" w:sz="4" w:space="0" w:color="auto"/>
+              <w:right w:val="single" w:sz="4" w:space="0" w:color="auto"/>
+            </w:tcBorders>
+            <w:shd w:val="clear" w:color="000000" w:fill="FFD966"/>
+            <w:noWrap/>
+            <w:vAlign w:val="bottom"/>
+            <w:hideMark/>
+          </w:tcPr>
+          <w:p>
+            <w:pPr>
+              <w:spacing w:after="0" w:line="240" w:lineRule="auto"/>
+              <w:rPr>
+                <w:rFonts w:ascii="Times New Roman" w:eastAsia="Times New Roman" w:hAnsi="Times New Roman" w:cs="Times New Roman"/>
+                <w:sz w:val="24"/>
+                <w:szCs w:val="24"/>
+                <w:lang w:eastAsia="es-GT"/>
+              </w:rPr>
+            </w:pPr>
+            <w:r>
+              <w:rPr>
+                <w:rFonts w:ascii="Times New Roman" w:eastAsia="Times New Roman" w:hAnsi="Times New Roman" w:cs="Times New Roman"/>
+                <w:sz w:val="24"/>
+                <w:szCs w:val="24"/>
+                <w:lang w:eastAsia="es-GT"/>
+              </w:rPr>
+              <w:t> </w:t>
+            </w:r>
+          </w:p>
+        </w:tc>
+        <w:tc>
+          <w:tcPr>
+            <w:tcW w:w="1433" w:type="dxa"/>
+            <w:tcBorders>
+              <w:top w:val="nil"/>
+              <w:left w:val="nil"/>
+              <w:bottom w:val="single" w:sz="4" w:space="0" w:color="auto"/>
+              <w:right w:val="single" w:sz="4" w:space="0" w:color="auto"/>
+            </w:tcBorders>
+            <w:shd w:val="clear" w:color="000000" w:fill="FFD966"/>
+            <w:noWrap/>
+            <w:vAlign w:val="bottom"/>
+            <w:hideMark/>
+          </w:tcPr>
+          <w:p>
+            <w:pPr>
+              <w:spacing w:after="0" w:line="240" w:lineRule="auto"/>
+              <w:rPr>
+                <w:rFonts w:ascii="Times New Roman" w:eastAsia="Times New Roman" w:hAnsi="Times New Roman" w:cs="Times New Roman"/>
+                <w:sz w:val="24"/>
+                <w:szCs w:val="24"/>
+                <w:lang w:eastAsia="es-GT"/>
+              </w:rPr>
+            </w:pPr>
+            <w:r>
+              <w:rPr>
+                <w:rFonts w:ascii="Times New Roman" w:eastAsia="Times New Roman" w:hAnsi="Times New Roman" w:cs="Times New Roman"/>
+                <w:sz w:val="24"/>
+                <w:szCs w:val="24"/>
+                <w:lang w:eastAsia="es-GT"/>
+              </w:rPr>
+              <w:t> </w:t>
+            </w:r>
+          </w:p>
+        </w:tc>
+        <w:tc>
+          <w:tcPr>
+            <w:tcW w:w="987" w:type="dxa"/>
+            <w:tcBorders>
+              <w:top w:val="nil"/>
+              <w:left w:val="nil"/>
+              <w:bottom w:val="single" w:sz="4" w:space="0" w:color="auto"/>
+              <w:right w:val="single" w:sz="4" w:space="0" w:color="auto"/>
+            </w:tcBorders>
+            <w:shd w:val="clear" w:color="000000" w:fill="FFD966"/>
+            <w:noWrap/>
+            <w:vAlign w:val="bottom"/>
+            <w:hideMark/>
+          </w:tcPr>
+          <w:p>
+            <w:pPr>
+              <w:spacing w:after="0" w:line="240" w:lineRule="auto"/>
+              <w:rPr>
+                <w:rFonts w:ascii="Times New Roman" w:eastAsia="Times New Roman" w:hAnsi="Times New Roman" w:cs="Times New Roman"/>
+                <w:sz w:val="24"/>
+                <w:szCs w:val="24"/>
+                <w:lang w:eastAsia="es-GT"/>
+              </w:rPr>
+            </w:pPr>
+            <w:r>
+              <w:rPr>
+                <w:rFonts w:ascii="Times New Roman" w:eastAsia="Times New Roman" w:hAnsi="Times New Roman" w:cs="Times New Roman"/>
+                <w:sz w:val="24"/>
+                <w:szCs w:val="24"/>
+                <w:lang w:eastAsia="es-GT"/>
+              </w:rPr>
+              <w:t> </w:t>
+            </w:r>
+          </w:p>
+        </w:tc>
+        <w:tc>
+          <w:tcPr>
+            <w:tcW w:w="1137" w:type="dxa"/>
+            <w:tcBorders>
+              <w:top w:val="nil"/>
+              <w:left w:val="nil"/>
+              <w:bottom w:val="single" w:sz="4" w:space="0" w:color="auto"/>
+              <w:right w:val="single" w:sz="4" w:space="0" w:color="auto"/>
+            </w:tcBorders>
+            <w:shd w:val="clear" w:color="000000" w:fill="FFD966"/>
+            <w:noWrap/>
+            <w:vAlign w:val="bottom"/>
+            <w:hideMark/>
+          </w:tcPr>
+          <w:p>
+            <w:pPr>
+              <w:spacing w:after="0" w:line="240" w:lineRule="auto"/>
+              <w:rPr>
+                <w:rFonts w:ascii="Times New Roman" w:eastAsia="Times New Roman" w:hAnsi="Times New Roman" w:cs="Times New Roman"/>
+                <w:sz w:val="24"/>
+                <w:szCs w:val="24"/>
+                <w:lang w:eastAsia="es-GT"/>
+              </w:rPr>
+            </w:pPr>
+            <w:r>
+              <w:rPr>
+                <w:rFonts w:ascii="Times New Roman" w:eastAsia="Times New Roman" w:hAnsi="Times New Roman" w:cs="Times New Roman"/>
+                <w:sz w:val="24"/>
+                <w:szCs w:val="24"/>
+                <w:lang w:eastAsia="es-GT"/>
+              </w:rPr>
+              <w:t> </w:t>
+            </w:r>
+          </w:p>
+        </w:tc>
+        <w:tc>
+          <w:tcPr>
+            <w:tcW w:w="1101" w:type="dxa"/>
+            <w:tcBorders>
+              <w:top w:val="nil"/>
+              <w:left w:val="nil"/>
+              <w:bottom w:val="single" w:sz="4" w:space="0" w:color="auto"/>
+              <w:right w:val="single" w:sz="4" w:space="0" w:color="auto"/>
+            </w:tcBorders>
+            <w:shd w:val="clear" w:color="000000" w:fill="FFD966"/>
+            <w:noWrap/>
+            <w:vAlign w:val="bottom"/>
+            <w:hideMark/>
+          </w:tcPr>
+          <w:p>
+            <w:pPr>
+              <w:spacing w:after="0" w:line="240" w:lineRule="auto"/>
+              <w:rPr>
+                <w:rFonts w:ascii="Times New Roman" w:eastAsia="Times New Roman" w:hAnsi="Times New Roman" w:cs="Times New Roman"/>
+                <w:sz w:val="24"/>
+                <w:szCs w:val="24"/>
+                <w:lang w:eastAsia="es-GT"/>
+              </w:rPr>
+            </w:pPr>
+            <w:r>
+              <w:rPr>
+                <w:rFonts w:ascii="Times New Roman" w:eastAsia="Times New Roman" w:hAnsi="Times New Roman" w:cs="Times New Roman"/>
+                <w:sz w:val="24"/>
+                <w:szCs w:val="24"/>
+                <w:lang w:eastAsia="es-GT"/>
+              </w:rPr>
+              <w:t> </w:t>
+            </w:r>
+          </w:p>
+        </w:tc>
+        <w:tc>
+          <w:tcPr>
+            <w:tcW w:w="1443" w:type="dxa"/>
+            <w:tcBorders>
+              <w:top w:val="nil"/>
+              <w:left w:val="nil"/>
+              <w:bottom w:val="single" w:sz="4" w:space="0" w:color="auto"/>
+              <w:right w:val="single" w:sz="4" w:space="0" w:color="auto"/>
+            </w:tcBorders>
+            <w:shd w:val="clear" w:color="000000" w:fill="FFD966"/>
+            <w:noWrap/>
+            <w:vAlign w:val="center"/>
+            <w:hideMark/>
+          </w:tcPr>
+          <w:p>
+            <w:pPr>
+              <w:spacing w:after="0" w:line="240" w:lineRule="auto"/>
+              <w:jc w:val="center"/>
+              <w:rPr>
+                <w:rFonts w:ascii="Times New Roman" w:eastAsia="Times New Roman" w:hAnsi="Times New Roman" w:cs="Times New Roman"/>
+                <w:sz w:val="24"/>
+                <w:szCs w:val="24"/>
+                <w:lang w:eastAsia="es-GT"/>
+              </w:rPr>
+            </w:pPr>
+            <w:r>
+              <w:rPr>
+                <w:rFonts w:ascii="Times New Roman" w:eastAsia="Times New Roman" w:hAnsi="Times New Roman" w:cs="Times New Roman"/>
+                <w:sz w:val="24"/>
+                <w:szCs w:val="24"/>
+                <w:lang w:eastAsia="es-GT"/>
+              </w:rPr>
+              <w:t> </w:t>
+            </w:r>
+          </w:p>
+        </w:tc>
+      </w:tr>
+    </w:tbl>
+    <w:p>
+      <w:pPr>
+        <w:spacing w:line="225" w:lineRule="auto"/>
+        <w:rPr>
+          <w:rFonts w:ascii="Courier New" w:hAnsi="Courier New"/>
+          <w:sz w:val="20"/>
         </w:rPr>
       </w:pPr>
     </w:p>
@@ -19066,124 +21801,6 @@
     </w:p>
     <w:p>
       <w:pPr>
-        <w:spacing w:line="225" w:lineRule="auto"/>
-        <w:rPr>
-          <w:rFonts w:ascii="Courier New" w:hAnsi="Courier New"/>
-          <w:sz w:val="20"/>
-        </w:rPr>
-      </w:pPr>
-    </w:p>
-    <w:p>
-      <w:pPr>
-        <w:spacing w:line="225" w:lineRule="auto"/>
-        <w:rPr>
-          <w:rFonts w:ascii="Courier New" w:hAnsi="Courier New"/>
-          <w:sz w:val="20"/>
-        </w:rPr>
-      </w:pPr>
-    </w:p>
-    <w:p>
-      <w:pPr>
-        <w:spacing w:line="225" w:lineRule="auto"/>
-        <w:rPr>
-          <w:rFonts w:ascii="Courier New" w:hAnsi="Courier New"/>
-          <w:sz w:val="20"/>
-        </w:rPr>
-      </w:pPr>
-    </w:p>
-    <w:p>
-      <w:pPr>
-        <w:spacing w:line="225" w:lineRule="auto"/>
-        <w:rPr>
-          <w:rFonts w:ascii="Courier New" w:hAnsi="Courier New"/>
-          <w:sz w:val="20"/>
-        </w:rPr>
-      </w:pPr>
-    </w:p>
-    <w:p>
-      <w:pPr>
-        <w:spacing w:line="225" w:lineRule="auto"/>
-        <w:rPr>
-          <w:rFonts w:ascii="Courier New" w:hAnsi="Courier New"/>
-          <w:sz w:val="20"/>
-        </w:rPr>
-      </w:pPr>
-    </w:p>
-    <w:p>
-      <w:pPr>
-        <w:spacing w:line="225" w:lineRule="auto"/>
-        <w:rPr>
-          <w:rFonts w:ascii="Courier New" w:hAnsi="Courier New"/>
-          <w:sz w:val="20"/>
-        </w:rPr>
-      </w:pPr>
-    </w:p>
-    <w:p>
-      <w:pPr>
-        <w:spacing w:line="225" w:lineRule="auto"/>
-        <w:rPr>
-          <w:rFonts w:ascii="Courier New" w:hAnsi="Courier New"/>
-          <w:sz w:val="20"/>
-        </w:rPr>
-      </w:pPr>
-    </w:p>
-    <w:p>
-      <w:pPr>
-        <w:spacing w:line="225" w:lineRule="auto"/>
-        <w:rPr>
-          <w:rFonts w:ascii="Courier New" w:hAnsi="Courier New"/>
-          <w:sz w:val="20"/>
-        </w:rPr>
-      </w:pPr>
-    </w:p>
-    <w:p>
-      <w:pPr>
-        <w:spacing w:line="225" w:lineRule="auto"/>
-        <w:rPr>
-          <w:rFonts w:ascii="Courier New" w:hAnsi="Courier New"/>
-          <w:sz w:val="20"/>
-        </w:rPr>
-      </w:pPr>
-    </w:p>
-    <w:p>
-      <w:pPr>
-        <w:spacing w:line="225" w:lineRule="auto"/>
-        <w:rPr>
-          <w:rFonts w:ascii="Courier New" w:hAnsi="Courier New"/>
-          <w:sz w:val="20"/>
-        </w:rPr>
-      </w:pPr>
-    </w:p>
-    <w:p>
-      <w:pPr>
-        <w:spacing w:line="225" w:lineRule="auto"/>
-        <w:rPr>
-          <w:rFonts w:ascii="Courier New" w:hAnsi="Courier New"/>
-          <w:sz w:val="20"/>
-        </w:rPr>
-      </w:pPr>
-    </w:p>
-    <w:p>
-      <w:pPr>
-        <w:spacing w:line="225" w:lineRule="auto"/>
-        <w:rPr>
-          <w:rFonts w:ascii="Courier New" w:hAnsi="Courier New"/>
-          <w:sz w:val="20"/>
-        </w:rPr>
-      </w:pPr>
-    </w:p>
-    <w:p>
-      <w:pPr>
-        <w:spacing w:line="225" w:lineRule="auto"/>
-        <w:rPr>
-          <w:rFonts w:ascii="Courier New" w:hAnsi="Courier New"/>
-          <w:sz w:val="20"/>
-        </w:rPr>
-      </w:pPr>
-    </w:p>
-    <w:p>
-      <w:pPr>
-        <w:spacing w:line="225" w:lineRule="auto"/>
         <w:rPr>
           <w:rFonts w:ascii="Courier New" w:hAnsi="Courier New"/>
           <w:sz w:val="20"/>
@@ -19864,41 +22481,7 @@
         <w:jc w:val="center"/>
       </w:pPr>
     </w:p>
-    <w:p>
-      <w:pPr>
-        <w:jc w:val="center"/>
-      </w:pPr>
-    </w:p>
-    <w:p>
-      <w:pPr>
-        <w:jc w:val="center"/>
-      </w:pPr>
-    </w:p>
-    <w:p>
-      <w:pPr>
-        <w:jc w:val="center"/>
-      </w:pPr>
-    </w:p>
-    <w:p>
-      <w:pPr>
-        <w:jc w:val="center"/>
-      </w:pPr>
-    </w:p>
-    <w:p>
-      <w:pPr>
-        <w:jc w:val="center"/>
-      </w:pPr>
-    </w:p>
-    <w:p>
-      <w:pPr>
-        <w:jc w:val="center"/>
-      </w:pPr>
-    </w:p>
-    <w:p>
-      <w:pPr>
-        <w:jc w:val="center"/>
-      </w:pPr>
-    </w:p>
+    <w:p/>
     <w:p/>
     <w:p>
       <w:pPr>
@@ -19928,6 +22511,7 @@
         <w:rPr>
           <w:noProof/>
         </w:rPr>
+        <w:lastRenderedPageBreak/>
         <w:drawing>
           <wp:anchor distT="0" distB="0" distL="114300" distR="114300" simplePos="0" relativeHeight="251672576" behindDoc="0" locked="0" layoutInCell="1" allowOverlap="1" wp14:anchorId="05A6EA44" wp14:editId="06673DF3">
             <wp:simplePos x="0" y="0"/>

</xml_diff>

<commit_message>
Diagrama de Gantt 4
</commit_message>
<xml_diff>
--- a/practicas.docx
+++ b/practicas.docx
@@ -4051,7 +4051,6 @@
           <w:sz w:val="20"/>
         </w:rPr>
       </w:pPr>
-      <w:proofErr w:type="spellStart"/>
       <w:r>
         <w:rPr>
           <w:b/>
@@ -4060,7 +4059,6 @@
         </w:rPr>
         <w:t>Dashboard</w:t>
       </w:r>
-      <w:proofErr w:type="spellEnd"/>
       <w:r>
         <w:rPr>
           <w:b/>
@@ -4814,7 +4812,6 @@
         </w:rPr>
         <w:t xml:space="preserve">Es permitido el uso de la librería llamada </w:t>
       </w:r>
-      <w:proofErr w:type="spellStart"/>
       <w:r>
         <w:rPr>
           <w:b/>
@@ -4823,7 +4820,6 @@
         </w:rPr>
         <w:t>JFreeChart</w:t>
       </w:r>
-      <w:proofErr w:type="spellEnd"/>
       <w:r>
         <w:rPr>
           <w:color w:val="575757"/>
@@ -5384,23 +5380,7 @@
                 <w:color w:val="575757"/>
                 <w:sz w:val="20"/>
               </w:rPr>
-              <w:t>Nombre (</w:t>
-            </w:r>
-            <w:proofErr w:type="spellStart"/>
-            <w:r>
-              <w:rPr>
-                <w:color w:val="575757"/>
-                <w:sz w:val="20"/>
-              </w:rPr>
-              <w:t>String</w:t>
-            </w:r>
-            <w:proofErr w:type="spellEnd"/>
-            <w:r>
-              <w:rPr>
-                <w:color w:val="575757"/>
-                <w:sz w:val="20"/>
-              </w:rPr>
-              <w:t>)</w:t>
+              <w:t>Nombre (String)</w:t>
             </w:r>
           </w:p>
         </w:tc>
@@ -5436,23 +5416,7 @@
                 <w:color w:val="575757"/>
                 <w:sz w:val="20"/>
               </w:rPr>
-              <w:t>(</w:t>
-            </w:r>
-            <w:proofErr w:type="spellStart"/>
-            <w:r>
-              <w:rPr>
-                <w:color w:val="575757"/>
-                <w:sz w:val="20"/>
-              </w:rPr>
-              <w:t>int</w:t>
-            </w:r>
-            <w:proofErr w:type="spellEnd"/>
-            <w:r>
-              <w:rPr>
-                <w:color w:val="575757"/>
-                <w:sz w:val="20"/>
-              </w:rPr>
-              <w:t>)</w:t>
+              <w:t>(int)</w:t>
             </w:r>
           </w:p>
         </w:tc>
@@ -5488,23 +5452,7 @@
                 <w:color w:val="575757"/>
                 <w:sz w:val="20"/>
               </w:rPr>
-              <w:t>(</w:t>
-            </w:r>
-            <w:proofErr w:type="spellStart"/>
-            <w:r>
-              <w:rPr>
-                <w:color w:val="575757"/>
-                <w:sz w:val="20"/>
-              </w:rPr>
-              <w:t>char</w:t>
-            </w:r>
-            <w:proofErr w:type="spellEnd"/>
-            <w:r>
-              <w:rPr>
-                <w:color w:val="575757"/>
-                <w:sz w:val="20"/>
-              </w:rPr>
-              <w:t>)</w:t>
+              <w:t>(char)</w:t>
             </w:r>
           </w:p>
         </w:tc>
@@ -5540,23 +5488,7 @@
                 <w:color w:val="575757"/>
                 <w:sz w:val="20"/>
               </w:rPr>
-              <w:t>(</w:t>
-            </w:r>
-            <w:proofErr w:type="spellStart"/>
-            <w:r>
-              <w:rPr>
-                <w:color w:val="575757"/>
-                <w:sz w:val="20"/>
-              </w:rPr>
-              <w:t>int</w:t>
-            </w:r>
-            <w:proofErr w:type="spellEnd"/>
-            <w:r>
-              <w:rPr>
-                <w:color w:val="575757"/>
-                <w:sz w:val="20"/>
-              </w:rPr>
-              <w:t>)</w:t>
+              <w:t>(int)</w:t>
             </w:r>
           </w:p>
         </w:tc>
@@ -5917,23 +5849,7 @@
                                 <w:rFonts w:ascii="Consolas"/>
                                 <w:color w:val="575757"/>
                               </w:rPr>
-                              <w:t>ABC,</w:t>
-                            </w:r>
-                            <w:proofErr w:type="gramStart"/>
-                            <w:r>
-                              <w:rPr>
-                                <w:rFonts w:ascii="Consolas"/>
-                                <w:color w:val="575757"/>
-                              </w:rPr>
-                              <w:t>20,M</w:t>
-                            </w:r>
-                            <w:proofErr w:type="gramEnd"/>
-                            <w:r>
-                              <w:rPr>
-                                <w:rFonts w:ascii="Consolas"/>
-                                <w:color w:val="575757"/>
-                              </w:rPr>
-                              <w:t>,123</w:t>
+                              <w:t>ABC,20,M,123</w:t>
                             </w:r>
                           </w:p>
                           <w:p>
@@ -5958,23 +5874,7 @@
                                 <w:rFonts w:ascii="Consolas"/>
                                 <w:color w:val="575757"/>
                               </w:rPr>
-                              <w:t>DEF,</w:t>
-                            </w:r>
-                            <w:proofErr w:type="gramStart"/>
-                            <w:r>
-                              <w:rPr>
-                                <w:rFonts w:ascii="Consolas"/>
-                                <w:color w:val="575757"/>
-                              </w:rPr>
-                              <w:t>40,F</w:t>
-                            </w:r>
-                            <w:proofErr w:type="gramEnd"/>
-                            <w:r>
-                              <w:rPr>
-                                <w:rFonts w:ascii="Consolas"/>
-                                <w:color w:val="575757"/>
-                              </w:rPr>
-                              <w:t>,456</w:t>
+                              <w:t>DEF,40,F,456</w:t>
                             </w:r>
                           </w:p>
                         </w:txbxContent>
@@ -6018,23 +5918,7 @@
                           <w:rFonts w:ascii="Consolas"/>
                           <w:color w:val="575757"/>
                         </w:rPr>
-                        <w:t>ABC,</w:t>
-                      </w:r>
-                      <w:proofErr w:type="gramStart"/>
-                      <w:r>
-                        <w:rPr>
-                          <w:rFonts w:ascii="Consolas"/>
-                          <w:color w:val="575757"/>
-                        </w:rPr>
-                        <w:t>20,M</w:t>
-                      </w:r>
-                      <w:proofErr w:type="gramEnd"/>
-                      <w:r>
-                        <w:rPr>
-                          <w:rFonts w:ascii="Consolas"/>
-                          <w:color w:val="575757"/>
-                        </w:rPr>
-                        <w:t>,123</w:t>
+                        <w:t>ABC,20,M,123</w:t>
                       </w:r>
                     </w:p>
                     <w:p>
@@ -6059,23 +5943,7 @@
                           <w:rFonts w:ascii="Consolas"/>
                           <w:color w:val="575757"/>
                         </w:rPr>
-                        <w:t>DEF,</w:t>
-                      </w:r>
-                      <w:proofErr w:type="gramStart"/>
-                      <w:r>
-                        <w:rPr>
-                          <w:rFonts w:ascii="Consolas"/>
-                          <w:color w:val="575757"/>
-                        </w:rPr>
-                        <w:t>40,F</w:t>
-                      </w:r>
-                      <w:proofErr w:type="gramEnd"/>
-                      <w:r>
-                        <w:rPr>
-                          <w:rFonts w:ascii="Consolas"/>
-                          <w:color w:val="575757"/>
-                        </w:rPr>
-                        <w:t>,456</w:t>
+                        <w:t>DEF,40,F,456</w:t>
                       </w:r>
                     </w:p>
                   </w:txbxContent>
@@ -7743,23 +7611,13 @@
           <w:sz w:val="20"/>
         </w:rPr>
       </w:pPr>
-      <w:proofErr w:type="spellStart"/>
       <w:r>
         <w:rPr>
           <w:b/>
           <w:color w:val="575757"/>
           <w:sz w:val="20"/>
         </w:rPr>
-        <w:t>Dashboard</w:t>
-      </w:r>
-      <w:proofErr w:type="spellEnd"/>
-      <w:r>
-        <w:rPr>
-          <w:b/>
-          <w:color w:val="575757"/>
-          <w:sz w:val="20"/>
-        </w:rPr>
-        <w:t xml:space="preserve"> de productos: </w:t>
+        <w:t xml:space="preserve">Dashboard de productos: </w:t>
       </w:r>
       <w:r>
         <w:rPr>
@@ -8564,23 +8422,7 @@
                 <w:color w:val="575757"/>
                 <w:sz w:val="20"/>
               </w:rPr>
-              <w:t>Nombre (</w:t>
-            </w:r>
-            <w:proofErr w:type="spellStart"/>
-            <w:r>
-              <w:rPr>
-                <w:color w:val="575757"/>
-                <w:sz w:val="20"/>
-              </w:rPr>
-              <w:t>String</w:t>
-            </w:r>
-            <w:proofErr w:type="spellEnd"/>
-            <w:r>
-              <w:rPr>
-                <w:color w:val="575757"/>
-                <w:sz w:val="20"/>
-              </w:rPr>
-              <w:t>)</w:t>
+              <w:t>Nombre (String)</w:t>
             </w:r>
           </w:p>
         </w:tc>
@@ -8616,23 +8458,7 @@
                 <w:color w:val="575757"/>
                 <w:sz w:val="20"/>
               </w:rPr>
-              <w:t>(</w:t>
-            </w:r>
-            <w:proofErr w:type="spellStart"/>
-            <w:r>
-              <w:rPr>
-                <w:color w:val="575757"/>
-                <w:sz w:val="20"/>
-              </w:rPr>
-              <w:t>float</w:t>
-            </w:r>
-            <w:proofErr w:type="spellEnd"/>
-            <w:r>
-              <w:rPr>
-                <w:color w:val="575757"/>
-                <w:sz w:val="20"/>
-              </w:rPr>
-              <w:t>)</w:t>
+              <w:t>(float)</w:t>
             </w:r>
           </w:p>
         </w:tc>
@@ -8669,23 +8495,7 @@
                 <w:color w:val="575757"/>
                 <w:sz w:val="20"/>
               </w:rPr>
-              <w:t>(</w:t>
-            </w:r>
-            <w:proofErr w:type="spellStart"/>
-            <w:r>
-              <w:rPr>
-                <w:color w:val="575757"/>
-                <w:sz w:val="20"/>
-              </w:rPr>
-              <w:t>int</w:t>
-            </w:r>
-            <w:proofErr w:type="spellEnd"/>
-            <w:r>
-              <w:rPr>
-                <w:color w:val="575757"/>
-                <w:sz w:val="20"/>
-              </w:rPr>
-              <w:t>)</w:t>
+              <w:t>(int)</w:t>
             </w:r>
           </w:p>
         </w:tc>
@@ -15407,15 +15217,7 @@
           </w:tcPr>
           <w:p>
             <w:r>
-              <w:t xml:space="preserve">Crear repositorio en GIT </w:t>
-            </w:r>
-            <w:proofErr w:type="gramStart"/>
-            <w:r>
-              <w:t>HUB</w:t>
-            </w:r>
-            <w:proofErr w:type="gramEnd"/>
-            <w:r>
-              <w:t xml:space="preserve"> </w:t>
+              <w:t xml:space="preserve">Crear repositorio en GIT HUB </w:t>
             </w:r>
           </w:p>
         </w:tc>
@@ -19350,18 +19152,7 @@
                 <w:szCs w:val="24"/>
                 <w:lang w:eastAsia="es-GT"/>
               </w:rPr>
-              <w:t>Sábado</w:t>
-            </w:r>
-            <w:r>
-              <w:rPr>
-                <w:rFonts w:ascii="Times New Roman" w:eastAsia="Times New Roman" w:hAnsi="Times New Roman" w:cs="Times New Roman"/>
-                <w:b/>
-                <w:bCs/>
-                <w:sz w:val="24"/>
-                <w:szCs w:val="24"/>
-                <w:lang w:eastAsia="es-GT"/>
-              </w:rPr>
-              <w:t xml:space="preserve"> </w:t>
+              <w:t xml:space="preserve">Sábado </w:t>
             </w:r>
           </w:p>
         </w:tc>
@@ -21106,6 +20897,15 @@
                 <w:lang w:eastAsia="es-GT"/>
               </w:rPr>
             </w:pPr>
+            <w:r>
+              <w:rPr>
+                <w:rFonts w:ascii="Times New Roman" w:eastAsia="Times New Roman" w:hAnsi="Times New Roman" w:cs="Times New Roman"/>
+                <w:sz w:val="24"/>
+                <w:szCs w:val="24"/>
+                <w:lang w:eastAsia="es-GT"/>
+              </w:rPr>
+              <w:t>X</w:t>
+            </w:r>
             <w:r>
               <w:rPr>
                 <w:rFonts w:ascii="Times New Roman" w:eastAsia="Times New Roman" w:hAnsi="Times New Roman" w:cs="Times New Roman"/>

</xml_diff>